<commit_message>
Small changes to design doc
</commit_message>
<xml_diff>
--- a/Project/Project Design Doc [WORD].docx
+++ b/Project/Project Design Doc [WORD].docx
@@ -377,7 +377,7 @@
                       <w:i/>
                       <w:color w:val="B7B7B7"/>
                     </w:rPr>
-                    <w:t>Wizard</w:t>
+                    <w:t>Human</w:t>
                   </w:r>
                 </w:p>
               </w:tc>
@@ -577,9 +577,11 @@
               <w:widowControl w:val="0"/>
               <w:spacing w:line="240" w:lineRule="auto"/>
             </w:pPr>
+            <w:proofErr w:type="gramStart"/>
             <w:r>
               <w:t>where</w:t>
             </w:r>
+            <w:proofErr w:type="gramEnd"/>
           </w:p>
           <w:tbl>
             <w:tblPr>
@@ -659,8 +661,13 @@
               <w:spacing w:line="240" w:lineRule="auto"/>
             </w:pPr>
             <w:r>
-              <w:t>makes the player</w:t>
+              <w:t xml:space="preserve">makes the </w:t>
             </w:r>
+            <w:proofErr w:type="gramStart"/>
+            <w:r>
+              <w:t>player</w:t>
+            </w:r>
+            <w:proofErr w:type="gramEnd"/>
           </w:p>
           <w:tbl>
             <w:tblPr>
@@ -964,7 +971,7 @@
           <w:tbl>
             <w:tblPr>
               <w:tblStyle w:val="a8"/>
-              <w:tblW w:w="3500" w:type="dxa"/>
+              <w:tblW w:w="3322" w:type="dxa"/>
               <w:tblBorders>
                 <w:top w:val="single" w:sz="8" w:space="0" w:color="B7B7B7"/>
                 <w:left w:val="single" w:sz="8" w:space="0" w:color="B7B7B7"/>
@@ -977,7 +984,7 @@
               <w:tblLook w:val="0600" w:firstRow="0" w:lastRow="0" w:firstColumn="0" w:lastColumn="0" w:noHBand="1" w:noVBand="1"/>
             </w:tblPr>
             <w:tblGrid>
-              <w:gridCol w:w="3500"/>
+              <w:gridCol w:w="3322"/>
             </w:tblGrid>
             <w:tr>
               <w:trPr>
@@ -985,7 +992,7 @@
               </w:trPr>
               <w:tc>
                 <w:tcPr>
-                  <w:tcW w:w="3500" w:type="dxa"/>
+                  <w:tcW w:w="3322" w:type="dxa"/>
                   <w:shd w:val="clear" w:color="auto" w:fill="auto"/>
                   <w:tcMar>
                     <w:top w:w="100" w:type="dxa"/>
@@ -1279,7 +1286,15 @@
               <w:spacing w:line="240" w:lineRule="auto"/>
             </w:pPr>
             <w:r>
-              <w:t xml:space="preserve">There will be sound effects </w:t>
+              <w:t xml:space="preserve">There will be sound </w:t>
+            </w:r>
+            <w:proofErr w:type="gramStart"/>
+            <w:r>
+              <w:t>effects</w:t>
+            </w:r>
+            <w:proofErr w:type="gramEnd"/>
+            <w:r>
+              <w:t xml:space="preserve"> </w:t>
             </w:r>
           </w:p>
           <w:tbl>
@@ -1348,6 +1363,13 @@
                     </w:rPr>
                     <w:t>and collects power-up</w:t>
                   </w:r>
+                  <w:r>
+                    <w:rPr>
+                      <w:i/>
+                      <w:color w:val="B7B7B7"/>
+                    </w:rPr>
+                    <w:t>s</w:t>
+                  </w:r>
                 </w:p>
               </w:tc>
             </w:tr>
@@ -1454,7 +1476,28 @@
                       <w:i/>
                       <w:color w:val="B7B7B7"/>
                     </w:rPr>
-                    <w:t>and collects power up</w:t>
+                    <w:t>and collects power</w:t>
+                  </w:r>
+                  <w:r>
+                    <w:rPr>
+                      <w:i/>
+                      <w:color w:val="B7B7B7"/>
+                    </w:rPr>
+                    <w:t>-</w:t>
+                  </w:r>
+                  <w:r>
+                    <w:rPr>
+                      <w:i/>
+                      <w:color w:val="B7B7B7"/>
+                    </w:rPr>
+                    <w:t>up</w:t>
+                  </w:r>
+                  <w:r>
+                    <w:rPr>
+                      <w:i/>
+                      <w:color w:val="B7B7B7"/>
+                    </w:rPr>
+                    <w:t>s</w:t>
                   </w:r>
                 </w:p>
               </w:tc>
@@ -1547,8 +1590,13 @@
               <w:t>optional</w:t>
             </w:r>
             <w:r>
-              <w:t>] There will also be</w:t>
+              <w:t xml:space="preserve">] There will also </w:t>
             </w:r>
+            <w:proofErr w:type="gramStart"/>
+            <w:r>
+              <w:t>be</w:t>
+            </w:r>
+            <w:proofErr w:type="gramEnd"/>
           </w:p>
           <w:tbl>
             <w:tblPr>
@@ -1781,7 +1829,14 @@
                       <w:i/>
                       <w:color w:val="B7B7B7"/>
                     </w:rPr>
-                    <w:t>Enemies spawn increasingly over time</w:t>
+                    <w:t xml:space="preserve">Enemies spawn </w:t>
+                  </w:r>
+                  <w:r>
+                    <w:rPr>
+                      <w:i/>
+                      <w:color w:val="B7B7B7"/>
+                    </w:rPr>
+                    <w:t>exponentially</w:t>
                   </w:r>
                 </w:p>
               </w:tc>
@@ -1872,7 +1927,21 @@
                       <w:i/>
                       <w:color w:val="B7B7B7"/>
                     </w:rPr>
-                    <w:t>Difficult to reach end of timer</w:t>
+                    <w:t xml:space="preserve">Difficult to </w:t>
+                  </w:r>
+                  <w:r>
+                    <w:rPr>
+                      <w:i/>
+                      <w:color w:val="B7B7B7"/>
+                    </w:rPr>
+                    <w:t>survive until</w:t>
+                  </w:r>
+                  <w:r>
+                    <w:rPr>
+                      <w:i/>
+                      <w:color w:val="B7B7B7"/>
+                    </w:rPr>
+                    <w:t xml:space="preserve"> end of timer</w:t>
                   </w:r>
                 </w:p>
               </w:tc>
@@ -1965,8 +2034,13 @@
               <w:t>optional</w:t>
             </w:r>
             <w:r>
-              <w:t>] There will also be</w:t>
+              <w:t xml:space="preserve">] There will also </w:t>
             </w:r>
+            <w:proofErr w:type="gramStart"/>
+            <w:r>
+              <w:t>be</w:t>
+            </w:r>
+            <w:proofErr w:type="gramEnd"/>
           </w:p>
           <w:tbl>
             <w:tblPr>
@@ -2507,7 +2581,14 @@
                       <w:i/>
                       <w:color w:val="B7B7B7"/>
                     </w:rPr>
-                    <w:t>Merlin’s Last Stand</w:t>
+                    <w:t>Dungeon’s</w:t>
+                  </w:r>
+                  <w:r>
+                    <w:rPr>
+                      <w:i/>
+                      <w:color w:val="B7B7B7"/>
+                    </w:rPr>
+                    <w:t xml:space="preserve"> Bane</w:t>
                   </w:r>
                 </w:p>
               </w:tc>
@@ -2566,8 +2647,13 @@
               <w:spacing w:line="240" w:lineRule="auto"/>
             </w:pPr>
             <w:r>
-              <w:t>and the game will end when</w:t>
+              <w:t xml:space="preserve">and the game will end </w:t>
             </w:r>
+            <w:proofErr w:type="gramStart"/>
+            <w:r>
+              <w:t>when</w:t>
+            </w:r>
+            <w:proofErr w:type="gramEnd"/>
           </w:p>
           <w:tbl>
             <w:tblPr>
@@ -2780,8 +2866,17 @@
                       <w:i/>
                       <w:color w:val="B7B7B7"/>
                     </w:rPr>
-                    <w:t>There will be a pause screen</w:t>
+                    <w:t xml:space="preserve">There will be a pause </w:t>
                   </w:r>
+                  <w:proofErr w:type="gramStart"/>
+                  <w:r>
+                    <w:rPr>
+                      <w:i/>
+                      <w:color w:val="B7B7B7"/>
+                    </w:rPr>
+                    <w:t>screen</w:t>
+                  </w:r>
+                  <w:proofErr w:type="gramEnd"/>
                 </w:p>
                 <w:p>
                   <w:pPr>

</xml_diff>

<commit_message>
Changes to prject design doc
</commit_message>
<xml_diff>
--- a/Project/Project Design Doc [WORD].docx
+++ b/Project/Project Design Doc [WORD].docx
@@ -377,7 +377,7 @@
                       <w:i/>
                       <w:color w:val="B7B7B7"/>
                     </w:rPr>
-                    <w:t>Human</w:t>
+                    <w:t>Person</w:t>
                   </w:r>
                 </w:p>
               </w:tc>
@@ -466,14 +466,7 @@
                       <w:i/>
                       <w:color w:val="B7B7B7"/>
                     </w:rPr>
-                    <w:t>T</w:t>
-                  </w:r>
-                  <w:r>
-                    <w:rPr>
-                      <w:i/>
-                      <w:color w:val="B7B7B7"/>
-                    </w:rPr>
-                    <w:t xml:space="preserve">op Down </w:t>
+                    <w:t>Side-scroller turn-based</w:t>
                   </w:r>
                 </w:p>
               </w:tc>
@@ -899,7 +892,7 @@
                       <w:i/>
                       <w:color w:val="B7B7B7"/>
                     </w:rPr>
-                    <w:t>Monsters and power-ups</w:t>
+                    <w:t>Enemies</w:t>
                   </w:r>
                 </w:p>
               </w:tc>
@@ -1015,7 +1008,14 @@
                       <w:i/>
                       <w:color w:val="B7B7B7"/>
                     </w:rPr>
-                    <w:t>Outside the screen</w:t>
+                    <w:t xml:space="preserve">As player moves around </w:t>
+                  </w:r>
+                  <w:r>
+                    <w:rPr>
+                      <w:i/>
+                      <w:color w:val="B7B7B7"/>
+                    </w:rPr>
+                    <w:t>level</w:t>
                   </w:r>
                 </w:p>
               </w:tc>
@@ -1149,7 +1149,21 @@
                       <w:i/>
                       <w:color w:val="B7B7B7"/>
                     </w:rPr>
-                    <w:t>Kill monsters and survive until timer runs out</w:t>
+                    <w:t xml:space="preserve">Defeat </w:t>
+                  </w:r>
+                  <w:r>
+                    <w:rPr>
+                      <w:i/>
+                      <w:color w:val="B7B7B7"/>
+                    </w:rPr>
+                    <w:t>all the enemies</w:t>
+                  </w:r>
+                  <w:r>
+                    <w:rPr>
+                      <w:i/>
+                      <w:color w:val="B7B7B7"/>
+                    </w:rPr>
+                    <w:t xml:space="preserve"> without losing </w:t>
                   </w:r>
                 </w:p>
               </w:tc>
@@ -1344,31 +1358,21 @@
                       <w:i/>
                       <w:color w:val="B7B7B7"/>
                     </w:rPr>
-                    <w:t>When player casts spell, hits monster,</w:t>
-                  </w:r>
-                </w:p>
-                <w:p>
-                  <w:pPr>
-                    <w:widowControl w:val="0"/>
-                    <w:spacing w:line="240" w:lineRule="auto"/>
-                    <w:rPr>
-                      <w:i/>
-                      <w:color w:val="B7B7B7"/>
-                    </w:rPr>
-                  </w:pPr>
-                  <w:r>
-                    <w:rPr>
-                      <w:i/>
-                      <w:color w:val="B7B7B7"/>
-                    </w:rPr>
-                    <w:t>and collects power-up</w:t>
+                    <w:t>On player</w:t>
                   </w:r>
                   <w:r>
                     <w:rPr>
                       <w:i/>
                       <w:color w:val="B7B7B7"/>
                     </w:rPr>
-                    <w:t>s</w:t>
+                    <w:t>/enemy</w:t>
+                  </w:r>
+                  <w:r>
+                    <w:rPr>
+                      <w:i/>
+                      <w:color w:val="B7B7B7"/>
+                    </w:rPr>
+                    <w:t xml:space="preserve"> actions</w:t>
                   </w:r>
                 </w:p>
               </w:tc>
@@ -1459,45 +1463,7 @@
                       <w:i/>
                       <w:color w:val="B7B7B7"/>
                     </w:rPr>
-                    <w:t>When player casts spell, hits monster</w:t>
-                  </w:r>
-                </w:p>
-                <w:p>
-                  <w:pPr>
-                    <w:widowControl w:val="0"/>
-                    <w:spacing w:line="240" w:lineRule="auto"/>
-                    <w:rPr>
-                      <w:i/>
-                      <w:color w:val="B7B7B7"/>
-                    </w:rPr>
-                  </w:pPr>
-                  <w:r>
-                    <w:rPr>
-                      <w:i/>
-                      <w:color w:val="B7B7B7"/>
-                    </w:rPr>
-                    <w:t>and collects power</w:t>
-                  </w:r>
-                  <w:r>
-                    <w:rPr>
-                      <w:i/>
-                      <w:color w:val="B7B7B7"/>
-                    </w:rPr>
-                    <w:t>-</w:t>
-                  </w:r>
-                  <w:r>
-                    <w:rPr>
-                      <w:i/>
-                      <w:color w:val="B7B7B7"/>
-                    </w:rPr>
-                    <w:t>up</w:t>
-                  </w:r>
-                  <w:r>
-                    <w:rPr>
-                      <w:i/>
-                      <w:color w:val="B7B7B7"/>
-                    </w:rPr>
-                    <w:t>s</w:t>
+                    <w:t>On player/enemy actions</w:t>
                   </w:r>
                 </w:p>
               </w:tc>
@@ -1829,14 +1795,7 @@
                       <w:i/>
                       <w:color w:val="B7B7B7"/>
                     </w:rPr>
-                    <w:t xml:space="preserve">Enemies spawn </w:t>
-                  </w:r>
-                  <w:r>
-                    <w:rPr>
-                      <w:i/>
-                      <w:color w:val="B7B7B7"/>
-                    </w:rPr>
-                    <w:t>exponentially</w:t>
+                    <w:t>Stronger enemies appear</w:t>
                   </w:r>
                 </w:p>
               </w:tc>
@@ -1927,21 +1886,7 @@
                       <w:i/>
                       <w:color w:val="B7B7B7"/>
                     </w:rPr>
-                    <w:t xml:space="preserve">Difficult to </w:t>
-                  </w:r>
-                  <w:r>
-                    <w:rPr>
-                      <w:i/>
-                      <w:color w:val="B7B7B7"/>
-                    </w:rPr>
-                    <w:t>survive until</w:t>
-                  </w:r>
-                  <w:r>
-                    <w:rPr>
-                      <w:i/>
-                      <w:color w:val="B7B7B7"/>
-                    </w:rPr>
-                    <w:t xml:space="preserve"> end of timer</w:t>
+                    <w:t>Difficult to reach the final boss</w:t>
                   </w:r>
                 </w:p>
               </w:tc>
@@ -2081,20 +2026,6 @@
                       <w:color w:val="B7B7B7"/>
                     </w:rPr>
                   </w:pPr>
-                  <w:r>
-                    <w:rPr>
-                      <w:i/>
-                      <w:color w:val="B7B7B7"/>
-                    </w:rPr>
-                    <w:t>Mini-boss enemies appear at pre-determined timestamps</w:t>
-                  </w:r>
-                  <w:r>
-                    <w:rPr>
-                      <w:i/>
-                      <w:color w:val="B7B7B7"/>
-                    </w:rPr>
-                    <w:t xml:space="preserve"> </w:t>
-                  </w:r>
                 </w:p>
               </w:tc>
             </w:tr>
@@ -2281,7 +2212,28 @@
                       <w:i/>
                       <w:color w:val="B7B7B7"/>
                     </w:rPr>
-                    <w:t>Timer/health</w:t>
+                    <w:t>Player</w:t>
+                  </w:r>
+                  <w:r>
+                    <w:rPr>
+                      <w:i/>
+                      <w:color w:val="B7B7B7"/>
+                    </w:rPr>
+                    <w:t xml:space="preserve"> &amp; </w:t>
+                  </w:r>
+                  <w:r>
+                    <w:rPr>
+                      <w:i/>
+                      <w:color w:val="B7B7B7"/>
+                    </w:rPr>
+                    <w:t>Enemy Health</w:t>
+                  </w:r>
+                  <w:r>
+                    <w:rPr>
+                      <w:i/>
+                      <w:color w:val="B7B7B7"/>
+                    </w:rPr>
+                    <w:t>/Score</w:t>
                   </w:r>
                 </w:p>
               </w:tc>
@@ -2362,7 +2314,21 @@
                       <w:i/>
                       <w:color w:val="B7B7B7"/>
                     </w:rPr>
-                    <w:t>Decrease/decrease</w:t>
+                    <w:t>D</w:t>
+                  </w:r>
+                  <w:r>
+                    <w:rPr>
+                      <w:i/>
+                      <w:color w:val="B7B7B7"/>
+                    </w:rPr>
+                    <w:t>ecrease</w:t>
+                  </w:r>
+                  <w:r>
+                    <w:rPr>
+                      <w:i/>
+                      <w:color w:val="B7B7B7"/>
+                    </w:rPr>
+                    <w:t>/Increase</w:t>
                   </w:r>
                 </w:p>
               </w:tc>
@@ -2453,7 +2419,7 @@
                       <w:i/>
                       <w:color w:val="B7B7B7"/>
                     </w:rPr>
-                    <w:t>Time passes/player gets hit</w:t>
+                    <w:t>Attacking opponent/Player defeats an enemy</w:t>
                   </w:r>
                 </w:p>
               </w:tc>
@@ -2581,14 +2547,7 @@
                       <w:i/>
                       <w:color w:val="B7B7B7"/>
                     </w:rPr>
-                    <w:t>Dungeon’s</w:t>
-                  </w:r>
-                  <w:r>
-                    <w:rPr>
-                      <w:i/>
-                      <w:color w:val="B7B7B7"/>
-                    </w:rPr>
-                    <w:t xml:space="preserve"> Bane</w:t>
+                    <w:t>Dungeon’s Bane</w:t>
                   </w:r>
                 </w:p>
               </w:tc>
@@ -2702,7 +2661,14 @@
                       <w:i/>
                       <w:color w:val="B7B7B7"/>
                     </w:rPr>
-                    <w:t>Timer runs out/player’s health reaches 0</w:t>
+                    <w:t>Player’s health r</w:t>
+                  </w:r>
+                  <w:r>
+                    <w:rPr>
+                      <w:i/>
+                      <w:color w:val="B7B7B7"/>
+                    </w:rPr>
+                    <w:t>eaches zero</w:t>
                   </w:r>
                 </w:p>
               </w:tc>
@@ -2852,32 +2818,6 @@
                     <w:right w:w="100" w:type="dxa"/>
                   </w:tcMar>
                 </w:tcPr>
-                <w:p>
-                  <w:pPr>
-                    <w:widowControl w:val="0"/>
-                    <w:spacing w:line="240" w:lineRule="auto"/>
-                    <w:rPr>
-                      <w:i/>
-                      <w:color w:val="B7B7B7"/>
-                    </w:rPr>
-                  </w:pPr>
-                  <w:r>
-                    <w:rPr>
-                      <w:i/>
-                      <w:color w:val="B7B7B7"/>
-                    </w:rPr>
-                    <w:t xml:space="preserve">There will be a pause </w:t>
-                  </w:r>
-                  <w:proofErr w:type="gramStart"/>
-                  <w:r>
-                    <w:rPr>
-                      <w:i/>
-                      <w:color w:val="B7B7B7"/>
-                    </w:rPr>
-                    <w:t>screen</w:t>
-                  </w:r>
-                  <w:proofErr w:type="gramEnd"/>
-                </w:p>
                 <w:p>
                   <w:pPr>
                     <w:widowControl w:val="0"/>
@@ -3134,7 +3074,7 @@
                       <w:i/>
                       <w:color w:val="B7B7B7"/>
                     </w:rPr>
-                    <w:t>Functional feature(s) by milestone #1</w:t>
+                    <w:t>Project and camera set up with primitive objects for gameplay objects</w:t>
                   </w:r>
                 </w:p>
               </w:tc>
@@ -3350,7 +3290,7 @@
                       <w:i/>
                       <w:color w:val="B7B7B7"/>
                     </w:rPr>
-                    <w:t>Functional feature(s) by milestone #2</w:t>
+                    <w:t>Player can move in required directions and cannot leave play area</w:t>
                   </w:r>
                 </w:p>
               </w:tc>
@@ -3566,7 +3506,29 @@
                       <w:i/>
                       <w:color w:val="B7B7B7"/>
                     </w:rPr>
-                    <w:t>Functional feature(s) by milestone #3</w:t>
+                    <w:t>Enemy spawning setup</w:t>
+                  </w:r>
+                </w:p>
+                <w:p>
+                  <w:pPr>
+                    <w:widowControl w:val="0"/>
+                    <w:numPr>
+                      <w:ilvl w:val="0"/>
+                      <w:numId w:val="1"/>
+                    </w:numPr>
+                    <w:spacing w:line="240" w:lineRule="auto"/>
+                    <w:ind w:left="340" w:hanging="270"/>
+                    <w:rPr>
+                      <w:i/>
+                      <w:color w:val="B7B7B7"/>
+                    </w:rPr>
+                  </w:pPr>
+                  <w:r>
+                    <w:rPr>
+                      <w:i/>
+                      <w:color w:val="B7B7B7"/>
+                    </w:rPr>
+                    <w:t>When player collides with enemy, turn-based fight starts</w:t>
                   </w:r>
                 </w:p>
               </w:tc>
@@ -3775,7 +3737,38 @@
                       <w:i/>
                       <w:color w:val="B7B7B7"/>
                     </w:rPr>
-                    <w:t>Functional feature(s) by milestone #4</w:t>
+                    <w:t xml:space="preserve">During fights, player has options presented to them – attack, block, </w:t>
+                  </w:r>
+                  <w:proofErr w:type="gramStart"/>
+                  <w:r>
+                    <w:rPr>
+                      <w:i/>
+                      <w:color w:val="B7B7B7"/>
+                    </w:rPr>
+                    <w:t>run</w:t>
+                  </w:r>
+                  <w:proofErr w:type="gramEnd"/>
+                </w:p>
+                <w:p>
+                  <w:pPr>
+                    <w:widowControl w:val="0"/>
+                    <w:numPr>
+                      <w:ilvl w:val="0"/>
+                      <w:numId w:val="1"/>
+                    </w:numPr>
+                    <w:spacing w:line="240" w:lineRule="auto"/>
+                    <w:ind w:left="340" w:hanging="270"/>
+                    <w:rPr>
+                      <w:i/>
+                      <w:color w:val="B7B7B7"/>
+                    </w:rPr>
+                  </w:pPr>
+                  <w:r>
+                    <w:rPr>
+                      <w:i/>
+                      <w:color w:val="B7B7B7"/>
+                    </w:rPr>
+                    <w:t>Player/enemy health and score variables setup</w:t>
                   </w:r>
                 </w:p>
               </w:tc>
@@ -3984,7 +3977,14 @@
                       <w:i/>
                       <w:color w:val="B7B7B7"/>
                     </w:rPr>
-                    <w:t>Functional feature(s) by milestone #5</w:t>
+                    <w:t>Level environment fleshed out – e.g. obstacles to jump over</w:t>
+                  </w:r>
+                  <w:r>
+                    <w:rPr>
+                      <w:i/>
+                      <w:color w:val="B7B7B7"/>
+                    </w:rPr>
+                    <w:t xml:space="preserve"> and enemy placement</w:t>
                   </w:r>
                 </w:p>
               </w:tc>
@@ -4193,8 +4193,45 @@
                       <w:i/>
                       <w:color w:val="B7B7B7"/>
                     </w:rPr>
-                    <w:t>Feature on backlog - not a part of the minimum viable product</w:t>
+                    <w:t xml:space="preserve">Player is able to block </w:t>
                   </w:r>
+                  <w:r>
+                    <w:rPr>
+                      <w:i/>
+                      <w:color w:val="B7B7B7"/>
+                    </w:rPr>
+                    <w:t>during an</w:t>
+                  </w:r>
+                  <w:r>
+                    <w:rPr>
+                      <w:i/>
+                      <w:color w:val="B7B7B7"/>
+                    </w:rPr>
+                    <w:t xml:space="preserve"> </w:t>
+                  </w:r>
+                  <w:r>
+                    <w:rPr>
+                      <w:i/>
+                      <w:color w:val="B7B7B7"/>
+                    </w:rPr>
+                    <w:t>enemy attack</w:t>
+                  </w:r>
+                  <w:r>
+                    <w:rPr>
+                      <w:i/>
+                      <w:color w:val="B7B7B7"/>
+                    </w:rPr>
+                    <w:t xml:space="preserve"> – reduced damage from </w:t>
+                  </w:r>
+                  <w:proofErr w:type="gramStart"/>
+                  <w:r>
+                    <w:rPr>
+                      <w:i/>
+                      <w:color w:val="B7B7B7"/>
+                    </w:rPr>
+                    <w:t>attack</w:t>
+                  </w:r>
+                  <w:proofErr w:type="gramEnd"/>
                 </w:p>
                 <w:p>
                   <w:pPr>
@@ -4215,29 +4252,7 @@
                       <w:i/>
                       <w:color w:val="B7B7B7"/>
                     </w:rPr>
-                    <w:t>Feature on backlog - not a part of the minimum viable product</w:t>
-                  </w:r>
-                </w:p>
-                <w:p>
-                  <w:pPr>
-                    <w:widowControl w:val="0"/>
-                    <w:numPr>
-                      <w:ilvl w:val="0"/>
-                      <w:numId w:val="1"/>
-                    </w:numPr>
-                    <w:spacing w:line="240" w:lineRule="auto"/>
-                    <w:ind w:left="340" w:hanging="270"/>
-                    <w:rPr>
-                      <w:i/>
-                      <w:color w:val="B7B7B7"/>
-                    </w:rPr>
-                  </w:pPr>
-                  <w:r>
-                    <w:rPr>
-                      <w:i/>
-                      <w:color w:val="B7B7B7"/>
-                    </w:rPr>
-                    <w:t>Feature on backlog - not a part of the minimum viable product</w:t>
+                    <w:t>Player can pre-emptively attack an enemy to deal some damage before fight starts</w:t>
                   </w:r>
                 </w:p>
               </w:tc>
@@ -4348,88 +4363,1623 @@
     <w:p/>
     <w:p>
       <w:pPr>
-        <w:pStyle w:val="Heading1"/>
+        <w:rPr>
+          <w:rFonts w:ascii="Roboto Condensed" w:eastAsia="Roboto Condensed" w:hAnsi="Roboto Condensed" w:cs="Roboto Condensed"/>
+          <w:b/>
+          <w:color w:val="4A86E8"/>
+          <w:sz w:val="36"/>
+          <w:szCs w:val="36"/>
+        </w:rPr>
       </w:pPr>
       <w:bookmarkStart w:id="12" w:name="_3ukp1qr5xcjr" w:colFirst="0" w:colLast="0"/>
       <w:bookmarkEnd w:id="12"/>
       <w:r>
+        <w:br w:type="page"/>
+      </w:r>
+    </w:p>
+    <w:p>
+      <w:pPr>
+        <w:pStyle w:val="Heading1"/>
+      </w:pPr>
+      <w:r>
+        <w:lastRenderedPageBreak/>
         <w:t>Project Sketch</w:t>
       </w:r>
     </w:p>
     <w:p>
+      <w:pPr>
+        <w:rPr>
+          <w:rFonts w:ascii="Roboto" w:hAnsi="Roboto"/>
+          <w:color w:val="548DD4" w:themeColor="text2" w:themeTint="99"/>
+          <w:u w:val="single"/>
+        </w:rPr>
+      </w:pPr>
       <w:r>
         <w:rPr>
+          <w:rFonts w:ascii="Roboto" w:hAnsi="Roboto"/>
           <w:noProof/>
+          <w:color w:val="1F497D" w:themeColor="text2"/>
+          <w:u w:val="single"/>
         </w:rPr>
         <mc:AlternateContent>
-          <mc:Choice Requires="wps">
+          <mc:Choice Requires="wpg">
             <w:drawing>
-              <wp:inline distT="114300" distB="114300" distL="114300" distR="114300" wp14:anchorId="432CA712" wp14:editId="747C739A">
-                <wp:extent cx="6400800" cy="3123663"/>
+              <wp:anchor distT="0" distB="0" distL="114300" distR="114300" simplePos="0" relativeHeight="251681792" behindDoc="0" locked="0" layoutInCell="1" allowOverlap="1" wp14:anchorId="3396CEC1" wp14:editId="1F8FD2B4">
+                <wp:simplePos x="0" y="0"/>
+                <wp:positionH relativeFrom="column">
+                  <wp:posOffset>-57727</wp:posOffset>
+                </wp:positionH>
+                <wp:positionV relativeFrom="paragraph">
+                  <wp:posOffset>219652</wp:posOffset>
+                </wp:positionV>
+                <wp:extent cx="6400800" cy="3123565"/>
                 <wp:effectExtent l="0" t="0" r="12700" b="13335"/>
-                <wp:docPr id="1" name="Rectangle 1"/>
+                <wp:wrapNone/>
+                <wp:docPr id="192684479" name="Group 19"/>
                 <wp:cNvGraphicFramePr/>
                 <a:graphic xmlns:a="http://schemas.openxmlformats.org/drawingml/2006/main">
-                  <a:graphicData uri="http://schemas.microsoft.com/office/word/2010/wordprocessingShape">
-                    <wps:wsp>
-                      <wps:cNvSpPr/>
-                      <wps:spPr>
+                  <a:graphicData uri="http://schemas.microsoft.com/office/word/2010/wordprocessingGroup">
+                    <wpg:wgp>
+                      <wpg:cNvGrpSpPr/>
+                      <wpg:grpSpPr>
                         <a:xfrm>
-                          <a:off x="59000" y="88500"/>
-                          <a:ext cx="6736800" cy="3274800"/>
+                          <a:off x="0" y="0"/>
+                          <a:ext cx="6400800" cy="3123565"/>
+                          <a:chOff x="0" y="0"/>
+                          <a:chExt cx="6400800" cy="3123565"/>
                         </a:xfrm>
-                        <a:prstGeom prst="rect">
-                          <a:avLst/>
-                        </a:prstGeom>
-                        <a:solidFill>
-                          <a:srgbClr val="F3F3F3"/>
-                        </a:solidFill>
-                        <a:ln w="9525" cap="flat" cmpd="sng">
+                      </wpg:grpSpPr>
+                      <wpg:grpSp>
+                        <wpg:cNvPr id="612099199" name="Group 18"/>
+                        <wpg:cNvGrpSpPr/>
+                        <wpg:grpSpPr>
+                          <a:xfrm>
+                            <a:off x="0" y="0"/>
+                            <a:ext cx="6400800" cy="3123565"/>
+                            <a:chOff x="0" y="0"/>
+                            <a:chExt cx="6400800" cy="3123565"/>
+                          </a:xfrm>
+                        </wpg:grpSpPr>
+                        <wpg:grpSp>
+                          <wpg:cNvPr id="1776752618" name="Group 16"/>
+                          <wpg:cNvGrpSpPr/>
+                          <wpg:grpSpPr>
+                            <a:xfrm>
+                              <a:off x="0" y="0"/>
+                              <a:ext cx="6400800" cy="3123565"/>
+                              <a:chOff x="0" y="0"/>
+                              <a:chExt cx="6400800" cy="3123565"/>
+                            </a:xfrm>
+                          </wpg:grpSpPr>
+                          <wpg:grpSp>
+                            <wpg:cNvPr id="1493701901" name="Group 14"/>
+                            <wpg:cNvGrpSpPr/>
+                            <wpg:grpSpPr>
+                              <a:xfrm>
+                                <a:off x="0" y="0"/>
+                                <a:ext cx="6400800" cy="3123565"/>
+                                <a:chOff x="0" y="0"/>
+                                <a:chExt cx="6400800" cy="3123565"/>
+                              </a:xfrm>
+                            </wpg:grpSpPr>
+                            <wpg:grpSp>
+                              <wpg:cNvPr id="2074795509" name="Group 12"/>
+                              <wpg:cNvGrpSpPr/>
+                              <wpg:grpSpPr>
+                                <a:xfrm>
+                                  <a:off x="0" y="0"/>
+                                  <a:ext cx="6400800" cy="3123565"/>
+                                  <a:chOff x="0" y="0"/>
+                                  <a:chExt cx="6400800" cy="3123565"/>
+                                </a:xfrm>
+                              </wpg:grpSpPr>
+                              <wpg:grpSp>
+                                <wpg:cNvPr id="1964589300" name="Group 10"/>
+                                <wpg:cNvGrpSpPr/>
+                                <wpg:grpSpPr>
+                                  <a:xfrm>
+                                    <a:off x="0" y="0"/>
+                                    <a:ext cx="6400800" cy="3123565"/>
+                                    <a:chOff x="0" y="0"/>
+                                    <a:chExt cx="6400800" cy="3123565"/>
+                                  </a:xfrm>
+                                </wpg:grpSpPr>
+                                <wpg:grpSp>
+                                  <wpg:cNvPr id="1631603573" name="Group 9"/>
+                                  <wpg:cNvGrpSpPr/>
+                                  <wpg:grpSpPr>
+                                    <a:xfrm>
+                                      <a:off x="0" y="0"/>
+                                      <a:ext cx="6400800" cy="3123565"/>
+                                      <a:chOff x="0" y="0"/>
+                                      <a:chExt cx="6400800" cy="3123565"/>
+                                    </a:xfrm>
+                                  </wpg:grpSpPr>
+                                  <wpg:grpSp>
+                                    <wpg:cNvPr id="151015603" name="Group 7"/>
+                                    <wpg:cNvGrpSpPr/>
+                                    <wpg:grpSpPr>
+                                      <a:xfrm>
+                                        <a:off x="0" y="0"/>
+                                        <a:ext cx="6400800" cy="3123565"/>
+                                        <a:chOff x="0" y="0"/>
+                                        <a:chExt cx="6400800" cy="3123565"/>
+                                      </a:xfrm>
+                                    </wpg:grpSpPr>
+                                    <wpg:grpSp>
+                                      <wpg:cNvPr id="423465365" name="Group 6"/>
+                                      <wpg:cNvGrpSpPr/>
+                                      <wpg:grpSpPr>
+                                        <a:xfrm>
+                                          <a:off x="0" y="0"/>
+                                          <a:ext cx="6400800" cy="3123565"/>
+                                          <a:chOff x="0" y="0"/>
+                                          <a:chExt cx="6400800" cy="3123565"/>
+                                        </a:xfrm>
+                                      </wpg:grpSpPr>
+                                      <wpg:grpSp>
+                                        <wpg:cNvPr id="422317966" name="Group 4"/>
+                                        <wpg:cNvGrpSpPr/>
+                                        <wpg:grpSpPr>
+                                          <a:xfrm>
+                                            <a:off x="0" y="0"/>
+                                            <a:ext cx="6400800" cy="3123565"/>
+                                            <a:chOff x="0" y="0"/>
+                                            <a:chExt cx="6400800" cy="3123565"/>
+                                          </a:xfrm>
+                                        </wpg:grpSpPr>
+                                        <wps:wsp>
+                                          <wps:cNvPr id="1" name="Rectangle 1"/>
+                                          <wps:cNvSpPr/>
+                                          <wps:spPr>
+                                            <a:xfrm>
+                                              <a:off x="0" y="0"/>
+                                              <a:ext cx="6400800" cy="3123565"/>
+                                            </a:xfrm>
+                                            <a:prstGeom prst="rect">
+                                              <a:avLst/>
+                                            </a:prstGeom>
+                                            <a:solidFill>
+                                              <a:srgbClr val="F3F3F3"/>
+                                            </a:solidFill>
+                                            <a:ln w="9525" cap="flat" cmpd="sng">
+                                              <a:solidFill>
+                                                <a:srgbClr val="D9D9D9"/>
+                                              </a:solidFill>
+                                              <a:prstDash val="solid"/>
+                                              <a:round/>
+                                              <a:headEnd type="none" w="sm" len="sm"/>
+                                              <a:tailEnd type="none" w="sm" len="sm"/>
+                                            </a:ln>
+                                          </wps:spPr>
+                                          <wps:txbx>
+                                            <w:txbxContent>
+                                              <w:p>
+                                                <w:pPr>
+                                                  <w:spacing w:line="240" w:lineRule="auto"/>
+                                                  <w:textDirection w:val="btLr"/>
+                                                </w:pPr>
+                                              </w:p>
+                                            </w:txbxContent>
+                                          </wps:txbx>
+                                          <wps:bodyPr spcFirstLastPara="1" wrap="square" lIns="91425" tIns="91425" rIns="91425" bIns="91425" anchor="ctr" anchorCtr="0"/>
+                                        </wps:wsp>
+                                        <wps:wsp>
+                                          <wps:cNvPr id="1870993314" name="Smiley Face 1"/>
+                                          <wps:cNvSpPr/>
+                                          <wps:spPr>
+                                            <a:xfrm>
+                                              <a:off x="1025236" y="1437100"/>
+                                              <a:ext cx="471054" cy="452582"/>
+                                            </a:xfrm>
+                                            <a:prstGeom prst="smileyFace">
+                                              <a:avLst/>
+                                            </a:prstGeom>
+                                            <a:solidFill>
+                                              <a:schemeClr val="tx2">
+                                                <a:lumMod val="40000"/>
+                                                <a:lumOff val="60000"/>
+                                              </a:schemeClr>
+                                            </a:solidFill>
+                                            <a:ln w="12700"/>
+                                          </wps:spPr>
+                                          <wps:style>
+                                            <a:lnRef idx="2">
+                                              <a:schemeClr val="dk1"/>
+                                            </a:lnRef>
+                                            <a:fillRef idx="1">
+                                              <a:schemeClr val="lt1"/>
+                                            </a:fillRef>
+                                            <a:effectRef idx="0">
+                                              <a:schemeClr val="dk1"/>
+                                            </a:effectRef>
+                                            <a:fontRef idx="minor">
+                                              <a:schemeClr val="dk1"/>
+                                            </a:fontRef>
+                                          </wps:style>
+                                          <wps:bodyPr rot="0" spcFirstLastPara="0" vertOverflow="overflow" horzOverflow="overflow" vert="horz" wrap="square" lIns="91440" tIns="45720" rIns="91440" bIns="45720" numCol="1" spcCol="0" rtlCol="0" fromWordArt="0" anchor="ctr" anchorCtr="0" forceAA="0" compatLnSpc="1">
+                                            <a:prstTxWarp prst="textNoShape">
+                                              <a:avLst/>
+                                            </a:prstTxWarp>
+                                            <a:noAutofit/>
+                                          </wps:bodyPr>
+                                        </wps:wsp>
+                                        <wps:wsp>
+                                          <wps:cNvPr id="1267136842" name="Summing Junction 3"/>
+                                          <wps:cNvSpPr>
+                                            <a:spLocks noChangeAspect="1"/>
+                                          </wps:cNvSpPr>
+                                          <wps:spPr>
+                                            <a:xfrm>
+                                              <a:off x="4886037" y="1436082"/>
+                                              <a:ext cx="475548" cy="453600"/>
+                                            </a:xfrm>
+                                            <a:prstGeom prst="flowChartSummingJunction">
+                                              <a:avLst/>
+                                            </a:prstGeom>
+                                            <a:solidFill>
+                                              <a:schemeClr val="accent2">
+                                                <a:lumMod val="60000"/>
+                                                <a:lumOff val="40000"/>
+                                              </a:schemeClr>
+                                            </a:solidFill>
+                                            <a:ln w="12700"/>
+                                          </wps:spPr>
+                                          <wps:style>
+                                            <a:lnRef idx="2">
+                                              <a:schemeClr val="dk1"/>
+                                            </a:lnRef>
+                                            <a:fillRef idx="1">
+                                              <a:schemeClr val="lt1"/>
+                                            </a:fillRef>
+                                            <a:effectRef idx="0">
+                                              <a:schemeClr val="dk1"/>
+                                            </a:effectRef>
+                                            <a:fontRef idx="minor">
+                                              <a:schemeClr val="dk1"/>
+                                            </a:fontRef>
+                                          </wps:style>
+                                          <wps:bodyPr rot="0" spcFirstLastPara="0" vertOverflow="overflow" horzOverflow="overflow" vert="horz" wrap="square" lIns="91440" tIns="45720" rIns="91440" bIns="45720" numCol="1" spcCol="0" rtlCol="0" fromWordArt="0" anchor="ctr" anchorCtr="0" forceAA="0" compatLnSpc="1">
+                                            <a:prstTxWarp prst="textNoShape">
+                                              <a:avLst/>
+                                            </a:prstTxWarp>
+                                            <a:noAutofit/>
+                                          </wps:bodyPr>
+                                        </wps:wsp>
+                                      </wpg:grpSp>
+                                      <wps:wsp>
+                                        <wps:cNvPr id="238015588" name="Text Box 5"/>
+                                        <wps:cNvSpPr txBox="1"/>
+                                        <wps:spPr>
+                                          <a:xfrm>
+                                            <a:off x="4830619" y="1907137"/>
+                                            <a:ext cx="595621" cy="277090"/>
+                                          </a:xfrm>
+                                          <a:prstGeom prst="rect">
+                                            <a:avLst/>
+                                          </a:prstGeom>
+                                          <a:noFill/>
+                                          <a:ln w="6350">
+                                            <a:noFill/>
+                                          </a:ln>
+                                        </wps:spPr>
+                                        <wps:txbx>
+                                          <w:txbxContent>
+                                            <w:p>
+                                              <w:pPr>
+                                                <w:jc w:val="center"/>
+                                                <w:rPr>
+                                                  <w:lang w:val="en-GB"/>
+                                                </w:rPr>
+                                              </w:pPr>
+                                              <w:r>
+                                                <w:rPr>
+                                                  <w:lang w:val="en-GB"/>
+                                                </w:rPr>
+                                                <w:t>Enemy</w:t>
+                                              </w:r>
+                                            </w:p>
+                                          </w:txbxContent>
+                                        </wps:txbx>
+                                        <wps:bodyPr rot="0" spcFirstLastPara="0" vertOverflow="overflow" horzOverflow="overflow" vert="horz" wrap="square" lIns="91440" tIns="45720" rIns="91440" bIns="45720" numCol="1" spcCol="0" rtlCol="0" fromWordArt="0" anchor="t" anchorCtr="0" forceAA="0" compatLnSpc="1">
+                                          <a:prstTxWarp prst="textNoShape">
+                                            <a:avLst/>
+                                          </a:prstTxWarp>
+                                          <a:noAutofit/>
+                                        </wps:bodyPr>
+                                      </wps:wsp>
+                                    </wpg:grpSp>
+                                    <wps:wsp>
+                                      <wps:cNvPr id="1952889557" name="Text Box 5"/>
+                                      <wps:cNvSpPr txBox="1"/>
+                                      <wps:spPr>
+                                        <a:xfrm>
+                                          <a:off x="960581" y="1917391"/>
+                                          <a:ext cx="595621" cy="277090"/>
+                                        </a:xfrm>
+                                        <a:prstGeom prst="rect">
+                                          <a:avLst/>
+                                        </a:prstGeom>
+                                        <a:noFill/>
+                                        <a:ln w="6350">
+                                          <a:noFill/>
+                                        </a:ln>
+                                      </wps:spPr>
+                                      <wps:txbx>
+                                        <w:txbxContent>
+                                          <w:p>
+                                            <w:pPr>
+                                              <w:jc w:val="center"/>
+                                              <w:rPr>
+                                                <w:lang w:val="en-GB"/>
+                                              </w:rPr>
+                                            </w:pPr>
+                                            <w:r>
+                                              <w:rPr>
+                                                <w:lang w:val="en-GB"/>
+                                              </w:rPr>
+                                              <w:t>Player</w:t>
+                                            </w:r>
+                                          </w:p>
+                                        </w:txbxContent>
+                                      </wps:txbx>
+                                      <wps:bodyPr rot="0" spcFirstLastPara="0" vertOverflow="overflow" horzOverflow="overflow" vert="horz" wrap="square" lIns="91440" tIns="45720" rIns="91440" bIns="45720" numCol="1" spcCol="0" rtlCol="0" fromWordArt="0" anchor="t" anchorCtr="0" forceAA="0" compatLnSpc="1">
+                                        <a:prstTxWarp prst="textNoShape">
+                                          <a:avLst/>
+                                        </a:prstTxWarp>
+                                        <a:noAutofit/>
+                                      </wps:bodyPr>
+                                    </wps:wsp>
+                                  </wpg:grpSp>
+                                  <wps:wsp>
+                                    <wps:cNvPr id="955605030" name="Straight Arrow Connector 8"/>
+                                    <wps:cNvCnPr/>
+                                    <wps:spPr>
+                                      <a:xfrm flipV="1">
+                                        <a:off x="1269941" y="863428"/>
+                                        <a:ext cx="0" cy="484736"/>
+                                      </a:xfrm>
+                                      <a:prstGeom prst="straightConnector1">
+                                        <a:avLst/>
+                                      </a:prstGeom>
+                                      <a:ln w="28575">
+                                        <a:tailEnd type="triangle"/>
+                                      </a:ln>
+                                    </wps:spPr>
+                                    <wps:style>
+                                      <a:lnRef idx="1">
+                                        <a:schemeClr val="dk1"/>
+                                      </a:lnRef>
+                                      <a:fillRef idx="0">
+                                        <a:schemeClr val="dk1"/>
+                                      </a:fillRef>
+                                      <a:effectRef idx="0">
+                                        <a:schemeClr val="dk1"/>
+                                      </a:effectRef>
+                                      <a:fontRef idx="minor">
+                                        <a:schemeClr val="tx1"/>
+                                      </a:fontRef>
+                                    </wps:style>
+                                    <wps:bodyPr/>
+                                  </wps:wsp>
+                                </wpg:grpSp>
+                                <wps:wsp>
+                                  <wps:cNvPr id="215324853" name="Straight Arrow Connector 8"/>
+                                  <wps:cNvCnPr/>
+                                  <wps:spPr>
+                                    <a:xfrm>
+                                      <a:off x="1556202" y="1652964"/>
+                                      <a:ext cx="550718" cy="0"/>
+                                    </a:xfrm>
+                                    <a:prstGeom prst="straightConnector1">
+                                      <a:avLst/>
+                                    </a:prstGeom>
+                                    <a:ln w="28575">
+                                      <a:tailEnd type="triangle"/>
+                                    </a:ln>
+                                  </wps:spPr>
+                                  <wps:style>
+                                    <a:lnRef idx="1">
+                                      <a:schemeClr val="dk1"/>
+                                    </a:lnRef>
+                                    <a:fillRef idx="0">
+                                      <a:schemeClr val="dk1"/>
+                                    </a:fillRef>
+                                    <a:effectRef idx="0">
+                                      <a:schemeClr val="dk1"/>
+                                    </a:effectRef>
+                                    <a:fontRef idx="minor">
+                                      <a:schemeClr val="tx1"/>
+                                    </a:fontRef>
+                                  </wps:style>
+                                  <wps:bodyPr/>
+                                </wps:wsp>
+                              </wpg:grpSp>
+                              <wps:wsp>
+                                <wps:cNvPr id="312924682" name="Straight Arrow Connector 8"/>
+                                <wps:cNvCnPr/>
+                                <wps:spPr>
+                                  <a:xfrm flipH="1">
+                                    <a:off x="401839" y="1652964"/>
+                                    <a:ext cx="558742" cy="0"/>
+                                  </a:xfrm>
+                                  <a:prstGeom prst="straightConnector1">
+                                    <a:avLst/>
+                                  </a:prstGeom>
+                                  <a:ln w="28575">
+                                    <a:tailEnd type="triangle"/>
+                                  </a:ln>
+                                </wps:spPr>
+                                <wps:style>
+                                  <a:lnRef idx="1">
+                                    <a:schemeClr val="dk1"/>
+                                  </a:lnRef>
+                                  <a:fillRef idx="0">
+                                    <a:schemeClr val="dk1"/>
+                                  </a:fillRef>
+                                  <a:effectRef idx="0">
+                                    <a:schemeClr val="dk1"/>
+                                  </a:effectRef>
+                                  <a:fontRef idx="minor">
+                                    <a:schemeClr val="tx1"/>
+                                  </a:fontRef>
+                                </wps:style>
+                                <wps:bodyPr/>
+                              </wps:wsp>
+                            </wpg:grpSp>
+                            <wps:wsp>
+                              <wps:cNvPr id="759318438" name="Rounded Rectangle 13"/>
+                              <wps:cNvSpPr/>
+                              <wps:spPr>
+                                <a:xfrm>
+                                  <a:off x="2964872" y="1463791"/>
+                                  <a:ext cx="480291" cy="429664"/>
+                                </a:xfrm>
+                                <a:prstGeom prst="roundRect">
+                                  <a:avLst/>
+                                </a:prstGeom>
+                                <a:solidFill>
+                                  <a:schemeClr val="tx1">
+                                    <a:lumMod val="50000"/>
+                                    <a:lumOff val="50000"/>
+                                  </a:schemeClr>
+                                </a:solidFill>
+                                <a:ln w="12700">
+                                  <a:solidFill>
+                                    <a:schemeClr val="tx1"/>
+                                  </a:solidFill>
+                                </a:ln>
+                              </wps:spPr>
+                              <wps:style>
+                                <a:lnRef idx="2">
+                                  <a:schemeClr val="dk1"/>
+                                </a:lnRef>
+                                <a:fillRef idx="1">
+                                  <a:schemeClr val="lt1"/>
+                                </a:fillRef>
+                                <a:effectRef idx="0">
+                                  <a:schemeClr val="dk1"/>
+                                </a:effectRef>
+                                <a:fontRef idx="minor">
+                                  <a:schemeClr val="dk1"/>
+                                </a:fontRef>
+                              </wps:style>
+                              <wps:bodyPr rot="0" spcFirstLastPara="0" vertOverflow="overflow" horzOverflow="overflow" vert="horz" wrap="square" lIns="91440" tIns="45720" rIns="91440" bIns="45720" numCol="1" spcCol="0" rtlCol="0" fromWordArt="0" anchor="ctr" anchorCtr="0" forceAA="0" compatLnSpc="1">
+                                <a:prstTxWarp prst="textNoShape">
+                                  <a:avLst/>
+                                </a:prstTxWarp>
+                                <a:noAutofit/>
+                              </wps:bodyPr>
+                            </wps:wsp>
+                            <wps:wsp>
+                              <wps:cNvPr id="446178352" name="Text Box 5"/>
+                              <wps:cNvSpPr txBox="1"/>
+                              <wps:spPr>
+                                <a:xfrm>
+                                  <a:off x="2844800" y="1907137"/>
+                                  <a:ext cx="729673" cy="494318"/>
+                                </a:xfrm>
+                                <a:prstGeom prst="rect">
+                                  <a:avLst/>
+                                </a:prstGeom>
+                                <a:noFill/>
+                                <a:ln w="6350">
+                                  <a:noFill/>
+                                </a:ln>
+                              </wps:spPr>
+                              <wps:txbx>
+                                <w:txbxContent>
+                                  <w:p>
+                                    <w:pPr>
+                                      <w:jc w:val="center"/>
+                                      <w:rPr>
+                                        <w:lang w:val="en-GB"/>
+                                      </w:rPr>
+                                    </w:pPr>
+                                    <w:r>
+                                      <w:rPr>
+                                        <w:lang w:val="en-GB"/>
+                                      </w:rPr>
+                                      <w:t>Obstacle</w:t>
+                                    </w:r>
+                                    <w:r>
+                                      <w:rPr>
+                                        <w:lang w:val="en-GB"/>
+                                      </w:rPr>
+                                      <w:t xml:space="preserve"> to avoid</w:t>
+                                    </w:r>
+                                  </w:p>
+                                </w:txbxContent>
+                              </wps:txbx>
+                              <wps:bodyPr rot="0" spcFirstLastPara="0" vertOverflow="overflow" horzOverflow="overflow" vert="horz" wrap="square" lIns="91440" tIns="45720" rIns="91440" bIns="45720" numCol="1" spcCol="0" rtlCol="0" fromWordArt="0" anchor="t" anchorCtr="0" forceAA="0" compatLnSpc="1">
+                                <a:prstTxWarp prst="textNoShape">
+                                  <a:avLst/>
+                                </a:prstTxWarp>
+                                <a:noAutofit/>
+                              </wps:bodyPr>
+                            </wps:wsp>
+                          </wpg:grpSp>
+                          <wps:wsp>
+                            <wps:cNvPr id="258492574" name="Straight Arrow Connector 15"/>
+                            <wps:cNvCnPr/>
+                            <wps:spPr>
+                              <a:xfrm>
+                                <a:off x="2262910" y="2660072"/>
+                                <a:ext cx="1847273" cy="0"/>
+                              </a:xfrm>
+                              <a:prstGeom prst="straightConnector1">
+                                <a:avLst/>
+                              </a:prstGeom>
+                              <a:ln w="38100">
+                                <a:headEnd type="triangle"/>
+                                <a:tailEnd type="triangle"/>
+                              </a:ln>
+                            </wps:spPr>
+                            <wps:style>
+                              <a:lnRef idx="1">
+                                <a:schemeClr val="dk1"/>
+                              </a:lnRef>
+                              <a:fillRef idx="0">
+                                <a:schemeClr val="dk1"/>
+                              </a:fillRef>
+                              <a:effectRef idx="0">
+                                <a:schemeClr val="dk1"/>
+                              </a:effectRef>
+                              <a:fontRef idx="minor">
+                                <a:schemeClr val="tx1"/>
+                              </a:fontRef>
+                            </wps:style>
+                            <wps:bodyPr/>
+                          </wps:wsp>
+                          <wps:wsp>
+                            <wps:cNvPr id="863739024" name="Text Box 5"/>
+                            <wps:cNvSpPr txBox="1"/>
+                            <wps:spPr>
+                              <a:xfrm>
+                                <a:off x="2586183" y="2694708"/>
+                                <a:ext cx="1228436" cy="277090"/>
+                              </a:xfrm>
+                              <a:prstGeom prst="rect">
+                                <a:avLst/>
+                              </a:prstGeom>
+                              <a:noFill/>
+                              <a:ln w="6350">
+                                <a:noFill/>
+                              </a:ln>
+                            </wps:spPr>
+                            <wps:txbx>
+                              <w:txbxContent>
+                                <w:p>
+                                  <w:pPr>
+                                    <w:jc w:val="center"/>
+                                    <w:rPr>
+                                      <w:lang w:val="en-GB"/>
+                                    </w:rPr>
+                                  </w:pPr>
+                                  <w:r>
+                                    <w:rPr>
+                                      <w:lang w:val="en-GB"/>
+                                    </w:rPr>
+                                    <w:t>Background Scroll</w:t>
+                                  </w:r>
+                                </w:p>
+                              </w:txbxContent>
+                            </wps:txbx>
+                            <wps:bodyPr rot="0" spcFirstLastPara="0" vertOverflow="overflow" horzOverflow="overflow" vert="horz" wrap="square" lIns="91440" tIns="45720" rIns="91440" bIns="45720" numCol="1" spcCol="0" rtlCol="0" fromWordArt="0" anchor="t" anchorCtr="0" forceAA="0" compatLnSpc="1">
+                              <a:prstTxWarp prst="textNoShape">
+                                <a:avLst/>
+                              </a:prstTxWarp>
+                              <a:noAutofit/>
+                            </wps:bodyPr>
+                          </wps:wsp>
+                        </wpg:grpSp>
+                        <wps:wsp>
+                          <wps:cNvPr id="431409715" name="Rounded Rectangle 17"/>
+                          <wps:cNvSpPr/>
+                          <wps:spPr>
+                            <a:xfrm>
+                              <a:off x="129309" y="175491"/>
+                              <a:ext cx="720437" cy="295564"/>
+                            </a:xfrm>
+                            <a:prstGeom prst="roundRect">
+                              <a:avLst/>
+                            </a:prstGeom>
+                            <a:solidFill>
+                              <a:schemeClr val="accent6">
+                                <a:lumMod val="60000"/>
+                                <a:lumOff val="40000"/>
+                              </a:schemeClr>
+                            </a:solidFill>
+                            <a:ln w="12700"/>
+                          </wps:spPr>
+                          <wps:style>
+                            <a:lnRef idx="2">
+                              <a:schemeClr val="dk1"/>
+                            </a:lnRef>
+                            <a:fillRef idx="1">
+                              <a:schemeClr val="lt1"/>
+                            </a:fillRef>
+                            <a:effectRef idx="0">
+                              <a:schemeClr val="dk1"/>
+                            </a:effectRef>
+                            <a:fontRef idx="minor">
+                              <a:schemeClr val="dk1"/>
+                            </a:fontRef>
+                          </wps:style>
+                          <wps:txbx>
+                            <w:txbxContent>
+                              <w:p>
+                                <w:pPr>
+                                  <w:jc w:val="center"/>
+                                  <w:rPr>
+                                    <w:lang w:val="en-GB"/>
+                                  </w:rPr>
+                                </w:pPr>
+                                <w:r>
+                                  <w:rPr>
+                                    <w:lang w:val="en-GB"/>
+                                  </w:rPr>
+                                  <w:t>Score</w:t>
+                                </w:r>
+                              </w:p>
+                            </w:txbxContent>
+                          </wps:txbx>
+                          <wps:bodyPr rot="0" spcFirstLastPara="0" vertOverflow="overflow" horzOverflow="overflow" vert="horz" wrap="square" lIns="91440" tIns="45720" rIns="91440" bIns="45720" numCol="1" spcCol="0" rtlCol="0" fromWordArt="0" anchor="ctr" anchorCtr="0" forceAA="0" compatLnSpc="1">
+                            <a:prstTxWarp prst="textNoShape">
+                              <a:avLst/>
+                            </a:prstTxWarp>
+                            <a:noAutofit/>
+                          </wps:bodyPr>
+                        </wps:wsp>
+                      </wpg:grpSp>
+                      <wps:wsp>
+                        <wps:cNvPr id="1260399082" name="Rounded Rectangle 17"/>
+                        <wps:cNvSpPr/>
+                        <wps:spPr>
+                          <a:xfrm>
+                            <a:off x="1025236" y="175491"/>
+                            <a:ext cx="1081684" cy="295564"/>
+                          </a:xfrm>
+                          <a:prstGeom prst="roundRect">
+                            <a:avLst/>
+                          </a:prstGeom>
                           <a:solidFill>
-                            <a:srgbClr val="D9D9D9"/>
+                            <a:schemeClr val="accent6">
+                              <a:lumMod val="60000"/>
+                              <a:lumOff val="40000"/>
+                            </a:schemeClr>
                           </a:solidFill>
-                          <a:prstDash val="solid"/>
-                          <a:round/>
-                          <a:headEnd type="none" w="sm" len="sm"/>
-                          <a:tailEnd type="none" w="sm" len="sm"/>
-                        </a:ln>
-                      </wps:spPr>
-                      <wps:txbx>
-                        <w:txbxContent>
-                          <w:p>
-                            <w:pPr>
-                              <w:spacing w:line="240" w:lineRule="auto"/>
-                              <w:textDirection w:val="btLr"/>
-                            </w:pPr>
-                          </w:p>
-                        </w:txbxContent>
-                      </wps:txbx>
-                      <wps:bodyPr spcFirstLastPara="1" wrap="square" lIns="91425" tIns="91425" rIns="91425" bIns="91425" anchor="ctr" anchorCtr="0"/>
-                    </wps:wsp>
+                          <a:ln w="12700"/>
+                        </wps:spPr>
+                        <wps:style>
+                          <a:lnRef idx="2">
+                            <a:schemeClr val="dk1"/>
+                          </a:lnRef>
+                          <a:fillRef idx="1">
+                            <a:schemeClr val="lt1"/>
+                          </a:fillRef>
+                          <a:effectRef idx="0">
+                            <a:schemeClr val="dk1"/>
+                          </a:effectRef>
+                          <a:fontRef idx="minor">
+                            <a:schemeClr val="dk1"/>
+                          </a:fontRef>
+                        </wps:style>
+                        <wps:txbx>
+                          <w:txbxContent>
+                            <w:p>
+                              <w:pPr>
+                                <w:jc w:val="center"/>
+                                <w:rPr>
+                                  <w:lang w:val="en-GB"/>
+                                </w:rPr>
+                              </w:pPr>
+                              <w:r>
+                                <w:rPr>
+                                  <w:lang w:val="en-GB"/>
+                                </w:rPr>
+                                <w:t>Player Health</w:t>
+                              </w:r>
+                            </w:p>
+                          </w:txbxContent>
+                        </wps:txbx>
+                        <wps:bodyPr rot="0" spcFirstLastPara="0" vertOverflow="overflow" horzOverflow="overflow" vert="horz" wrap="square" lIns="91440" tIns="45720" rIns="91440" bIns="45720" numCol="1" spcCol="0" rtlCol="0" fromWordArt="0" anchor="ctr" anchorCtr="0" forceAA="0" compatLnSpc="1">
+                          <a:prstTxWarp prst="textNoShape">
+                            <a:avLst/>
+                          </a:prstTxWarp>
+                          <a:noAutofit/>
+                        </wps:bodyPr>
+                      </wps:wsp>
+                    </wpg:wgp>
                   </a:graphicData>
                 </a:graphic>
-              </wp:inline>
+              </wp:anchor>
             </w:drawing>
           </mc:Choice>
           <mc:Fallback>
             <w:pict>
-              <v:rect w14:anchorId="432CA712" id="Rectangle 1" o:spid="_x0000_s1026" style="width:7in;height:245.95pt;visibility:visible;mso-wrap-style:square;mso-left-percent:-10001;mso-top-percent:-10001;mso-position-horizontal:absolute;mso-position-horizontal-relative:char;mso-position-vertical:absolute;mso-position-vertical-relative:line;mso-left-percent:-10001;mso-top-percent:-10001;v-text-anchor:middle" o:gfxdata="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" fillcolor="#f3f3f3" strokecolor="#d9d9d9">
-                <v:stroke startarrowwidth="narrow" startarrowlength="short" endarrowwidth="narrow" endarrowlength="short" joinstyle="round"/>
-                <v:textbox inset="2.53958mm,2.53958mm,2.53958mm,2.53958mm">
-                  <w:txbxContent>
-                    <w:p>
-                      <w:pPr>
-                        <w:spacing w:line="240" w:lineRule="auto"/>
-                        <w:textDirection w:val="btLr"/>
-                      </w:pPr>
-                    </w:p>
-                  </w:txbxContent>
-                </v:textbox>
-                <w10:anchorlock/>
-              </v:rect>
+              <v:group w14:anchorId="3396CEC1" id="Group 19" o:spid="_x0000_s1026" style="position:absolute;margin-left:-4.55pt;margin-top:17.3pt;width:7in;height:245.95pt;z-index:251681792" coordsize="64008,31235" o:gfxdata="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">
+                <v:group id="Group 18" o:spid="_x0000_s1027" style="position:absolute;width:64008;height:31235" coordsize="64008,31235" o:gfxdata="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">
+                  <v:group id="Group 16" o:spid="_x0000_s1028" style="position:absolute;width:64008;height:31235" coordsize="64008,31235" o:gfxdata="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">
+                    <v:group id="Group 14" o:spid="_x0000_s1029" style="position:absolute;width:64008;height:31235" coordsize="64008,31235" o:gfxdata="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">
+                      <v:group id="Group 12" o:spid="_x0000_s1030" style="position:absolute;width:64008;height:31235" coordsize="64008,31235" o:gfxdata="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">
+                        <v:group id="Group 10" o:spid="_x0000_s1031" style="position:absolute;width:64008;height:31235" coordsize="64008,31235" o:gfxdata="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">
+                          <v:group id="Group 9" o:spid="_x0000_s1032" style="position:absolute;width:64008;height:31235" coordsize="64008,31235" o:gfxdata="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">
+                            <v:group id="Group 7" o:spid="_x0000_s1033" style="position:absolute;width:64008;height:31235" coordsize="64008,31235" o:gfxdata="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">
+                              <v:group id="Group 6" o:spid="_x0000_s1034" style="position:absolute;width:64008;height:31235" coordsize="64008,31235" o:gfxdata="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">
+                                <v:group id="Group 4" o:spid="_x0000_s1035" style="position:absolute;width:64008;height:31235" coordsize="64008,31235" o:gfxdata="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">
+                                  <v:rect id="Rectangle 1" o:spid="_x0000_s1036" style="position:absolute;width:64008;height:31235;visibility:visible;mso-wrap-style:square;v-text-anchor:middle" o:gfxdata="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" fillcolor="#f3f3f3" strokecolor="#d9d9d9">
+                                    <v:stroke startarrowwidth="narrow" startarrowlength="short" endarrowwidth="narrow" endarrowlength="short" joinstyle="round"/>
+                                    <v:textbox inset="2.53958mm,2.53958mm,2.53958mm,2.53958mm">
+                                      <w:txbxContent>
+                                        <w:p>
+                                          <w:pPr>
+                                            <w:spacing w:line="240" w:lineRule="auto"/>
+                                            <w:textDirection w:val="btLr"/>
+                                          </w:pPr>
+                                        </w:p>
+                                      </w:txbxContent>
+                                    </v:textbox>
+                                  </v:rect>
+                                  <v:shapetype id="_x0000_t96" coordsize="21600,21600" o:spt="96" adj="17520" path="m10800,qx,10800,10800,21600,21600,10800,10800,xem7340,6445qx6215,7570,7340,8695,8465,7570,7340,6445xnfem14260,6445qx13135,7570,14260,8695,15385,7570,14260,6445xnfem4960@0c8853@3,12747@3,16640@0nfe">
+                                    <v:formulas>
+                                      <v:f eqn="sum 33030 0 #0"/>
+                                      <v:f eqn="prod #0 4 3"/>
+                                      <v:f eqn="prod @0 1 3"/>
+                                      <v:f eqn="sum @1 0 @2"/>
+                                    </v:formulas>
+                                    <v:path o:extrusionok="f" gradientshapeok="t" o:connecttype="custom" o:connectlocs="10800,0;3163,3163;0,10800;3163,18437;10800,21600;18437,18437;21600,10800;18437,3163" textboxrect="3163,3163,18437,18437"/>
+                                    <v:handles>
+                                      <v:h position="center,#0" yrange="15510,17520"/>
+                                    </v:handles>
+                                    <o:complex v:ext="view"/>
+                                  </v:shapetype>
+                                  <v:shape id="Smiley Face 1" o:spid="_x0000_s1037" type="#_x0000_t96" style="position:absolute;left:10252;top:14371;width:4710;height:4525;visibility:visible;mso-wrap-style:square;v-text-anchor:middle" o:gfxdata="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" fillcolor="#8db3e2 [1311]" strokecolor="black [3200]" strokeweight="1pt"/>
+                                  <v:shapetype id="_x0000_t123" coordsize="21600,21600" o:spt="123" path="m10800,qx,10800,10800,21600,21600,10800,10800,xem3163,3163nfl18437,18437em3163,18437nfl18437,3163e">
+                                    <v:path o:extrusionok="f" gradientshapeok="t" o:connecttype="custom" o:connectlocs="10800,0;3163,3163;0,10800;3163,18437;10800,21600;18437,18437;21600,10800;18437,3163" textboxrect="3163,3163,18437,18437"/>
+                                  </v:shapetype>
+                                  <v:shape id="Summing Junction 3" o:spid="_x0000_s1038" type="#_x0000_t123" style="position:absolute;left:48860;top:14360;width:4755;height:4536;visibility:visible;mso-wrap-style:square;v-text-anchor:middle" o:gfxdata="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" fillcolor="#d99594 [1941]" strokecolor="black [3200]" strokeweight="1pt">
+                                    <v:path arrowok="t"/>
+                                    <o:lock v:ext="edit" aspectratio="t"/>
+                                  </v:shape>
+                                </v:group>
+                                <v:shapetype id="_x0000_t202" coordsize="21600,21600" o:spt="202" path="m,l,21600r21600,l21600,xe">
+                                  <v:stroke joinstyle="miter"/>
+                                  <v:path gradientshapeok="t" o:connecttype="rect"/>
+                                </v:shapetype>
+                                <v:shape id="Text Box 5" o:spid="_x0000_s1039" type="#_x0000_t202" style="position:absolute;left:48306;top:19071;width:5956;height:2771;visibility:visible;mso-wrap-style:square;v-text-anchor:top" o:gfxdata="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" filled="f" stroked="f" strokeweight=".5pt">
+                                  <v:textbox>
+                                    <w:txbxContent>
+                                      <w:p>
+                                        <w:pPr>
+                                          <w:jc w:val="center"/>
+                                          <w:rPr>
+                                            <w:lang w:val="en-GB"/>
+                                          </w:rPr>
+                                        </w:pPr>
+                                        <w:r>
+                                          <w:rPr>
+                                            <w:lang w:val="en-GB"/>
+                                          </w:rPr>
+                                          <w:t>Enemy</w:t>
+                                        </w:r>
+                                      </w:p>
+                                    </w:txbxContent>
+                                  </v:textbox>
+                                </v:shape>
+                              </v:group>
+                              <v:shape id="Text Box 5" o:spid="_x0000_s1040" type="#_x0000_t202" style="position:absolute;left:9605;top:19173;width:5957;height:2771;visibility:visible;mso-wrap-style:square;v-text-anchor:top" o:gfxdata="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" filled="f" stroked="f" strokeweight=".5pt">
+                                <v:textbox>
+                                  <w:txbxContent>
+                                    <w:p>
+                                      <w:pPr>
+                                        <w:jc w:val="center"/>
+                                        <w:rPr>
+                                          <w:lang w:val="en-GB"/>
+                                        </w:rPr>
+                                      </w:pPr>
+                                      <w:r>
+                                        <w:rPr>
+                                          <w:lang w:val="en-GB"/>
+                                        </w:rPr>
+                                        <w:t>Player</w:t>
+                                      </w:r>
+                                    </w:p>
+                                  </w:txbxContent>
+                                </v:textbox>
+                              </v:shape>
+                            </v:group>
+                            <v:shapetype id="_x0000_t32" coordsize="21600,21600" o:spt="32" o:oned="t" path="m,l21600,21600e" filled="f">
+                              <v:path arrowok="t" fillok="f" o:connecttype="none"/>
+                              <o:lock v:ext="edit" shapetype="t"/>
+                            </v:shapetype>
+                            <v:shape id="Straight Arrow Connector 8" o:spid="_x0000_s1041" type="#_x0000_t32" style="position:absolute;left:12699;top:8634;width:0;height:4847;flip:y;visibility:visible;mso-wrap-style:square" o:connectortype="straight" o:gfxdata="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" strokecolor="black [3040]" strokeweight="2.25pt">
+                              <v:stroke endarrow="block"/>
+                            </v:shape>
+                          </v:group>
+                          <v:shape id="Straight Arrow Connector 8" o:spid="_x0000_s1042" type="#_x0000_t32" style="position:absolute;left:15562;top:16529;width:5507;height:0;visibility:visible;mso-wrap-style:square" o:connectortype="straight" o:gfxdata="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" strokecolor="black [3040]" strokeweight="2.25pt">
+                            <v:stroke endarrow="block"/>
+                          </v:shape>
+                        </v:group>
+                        <v:shape id="Straight Arrow Connector 8" o:spid="_x0000_s1043" type="#_x0000_t32" style="position:absolute;left:4018;top:16529;width:5587;height:0;flip:x;visibility:visible;mso-wrap-style:square" o:connectortype="straight" o:gfxdata="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" strokecolor="black [3040]" strokeweight="2.25pt">
+                          <v:stroke endarrow="block"/>
+                        </v:shape>
+                      </v:group>
+                      <v:roundrect id="Rounded Rectangle 13" o:spid="_x0000_s1044" style="position:absolute;left:29648;top:14637;width:4803;height:4297;visibility:visible;mso-wrap-style:square;v-text-anchor:middle" arcsize="10923f" o:gfxdata="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" fillcolor="gray [1629]" strokecolor="black [3213]" strokeweight="1pt"/>
+                      <v:shape id="Text Box 5" o:spid="_x0000_s1045" type="#_x0000_t202" style="position:absolute;left:28448;top:19071;width:7296;height:4943;visibility:visible;mso-wrap-style:square;v-text-anchor:top" o:gfxdata="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" filled="f" stroked="f" strokeweight=".5pt">
+                        <v:textbox>
+                          <w:txbxContent>
+                            <w:p>
+                              <w:pPr>
+                                <w:jc w:val="center"/>
+                                <w:rPr>
+                                  <w:lang w:val="en-GB"/>
+                                </w:rPr>
+                              </w:pPr>
+                              <w:r>
+                                <w:rPr>
+                                  <w:lang w:val="en-GB"/>
+                                </w:rPr>
+                                <w:t>Obstacle</w:t>
+                              </w:r>
+                              <w:r>
+                                <w:rPr>
+                                  <w:lang w:val="en-GB"/>
+                                </w:rPr>
+                                <w:t xml:space="preserve"> to avoid</w:t>
+                              </w:r>
+                            </w:p>
+                          </w:txbxContent>
+                        </v:textbox>
+                      </v:shape>
+                    </v:group>
+                    <v:shape id="Straight Arrow Connector 15" o:spid="_x0000_s1046" type="#_x0000_t32" style="position:absolute;left:22629;top:26600;width:18472;height:0;visibility:visible;mso-wrap-style:square" o:connectortype="straight" o:gfxdata="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" strokecolor="black [3040]" strokeweight="3pt">
+                      <v:stroke startarrow="block" endarrow="block"/>
+                    </v:shape>
+                    <v:shape id="Text Box 5" o:spid="_x0000_s1047" type="#_x0000_t202" style="position:absolute;left:25861;top:26947;width:12285;height:2770;visibility:visible;mso-wrap-style:square;v-text-anchor:top" o:gfxdata="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" filled="f" stroked="f" strokeweight=".5pt">
+                      <v:textbox>
+                        <w:txbxContent>
+                          <w:p>
+                            <w:pPr>
+                              <w:jc w:val="center"/>
+                              <w:rPr>
+                                <w:lang w:val="en-GB"/>
+                              </w:rPr>
+                            </w:pPr>
+                            <w:r>
+                              <w:rPr>
+                                <w:lang w:val="en-GB"/>
+                              </w:rPr>
+                              <w:t>Background Scroll</w:t>
+                            </w:r>
+                          </w:p>
+                        </w:txbxContent>
+                      </v:textbox>
+                    </v:shape>
+                  </v:group>
+                  <v:roundrect id="Rounded Rectangle 17" o:spid="_x0000_s1048" style="position:absolute;left:1293;top:1754;width:7204;height:2956;visibility:visible;mso-wrap-style:square;v-text-anchor:middle" arcsize="10923f" o:gfxdata="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" fillcolor="#fabf8f [1945]" strokecolor="black [3200]" strokeweight="1pt">
+                    <v:textbox>
+                      <w:txbxContent>
+                        <w:p>
+                          <w:pPr>
+                            <w:jc w:val="center"/>
+                            <w:rPr>
+                              <w:lang w:val="en-GB"/>
+                            </w:rPr>
+                          </w:pPr>
+                          <w:r>
+                            <w:rPr>
+                              <w:lang w:val="en-GB"/>
+                            </w:rPr>
+                            <w:t>Score</w:t>
+                          </w:r>
+                        </w:p>
+                      </w:txbxContent>
+                    </v:textbox>
+                  </v:roundrect>
+                </v:group>
+                <v:roundrect id="Rounded Rectangle 17" o:spid="_x0000_s1049" style="position:absolute;left:10252;top:1754;width:10817;height:2956;visibility:visible;mso-wrap-style:square;v-text-anchor:middle" arcsize="10923f" o:gfxdata="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" fillcolor="#fabf8f [1945]" strokecolor="black [3200]" strokeweight="1pt">
+                  <v:textbox>
+                    <w:txbxContent>
+                      <w:p>
+                        <w:pPr>
+                          <w:jc w:val="center"/>
+                          <w:rPr>
+                            <w:lang w:val="en-GB"/>
+                          </w:rPr>
+                        </w:pPr>
+                        <w:r>
+                          <w:rPr>
+                            <w:lang w:val="en-GB"/>
+                          </w:rPr>
+                          <w:t>Player Health</w:t>
+                        </w:r>
+                      </w:p>
+                    </w:txbxContent>
+                  </v:textbox>
+                </v:roundrect>
+              </v:group>
             </w:pict>
           </mc:Fallback>
         </mc:AlternateContent>
+      </w:r>
+      <w:r>
+        <w:rPr>
+          <w:rFonts w:ascii="Roboto" w:hAnsi="Roboto"/>
+          <w:color w:val="548DD4" w:themeColor="text2" w:themeTint="99"/>
+          <w:u w:val="single"/>
+        </w:rPr>
+        <w:t>Outside Combat</w:t>
+      </w:r>
+    </w:p>
+    <w:p/>
+    <w:p>
+      <w:pPr>
+        <w:tabs>
+          <w:tab w:val="left" w:pos="1324"/>
+        </w:tabs>
+      </w:pPr>
+    </w:p>
+    <w:p/>
+    <w:p/>
+    <w:p/>
+    <w:p/>
+    <w:p/>
+    <w:p/>
+    <w:p/>
+    <w:p/>
+    <w:p/>
+    <w:p/>
+    <w:p/>
+    <w:p/>
+    <w:p/>
+    <w:p/>
+    <w:p/>
+    <w:p>
+      <w:r>
+        <w:rPr>
+          <w:rFonts w:ascii="Roboto" w:hAnsi="Roboto"/>
+          <w:noProof/>
+          <w:color w:val="1F497D" w:themeColor="text2"/>
+          <w:u w:val="single"/>
+        </w:rPr>
+        <mc:AlternateContent>
+          <mc:Choice Requires="wpg">
+            <w:drawing>
+              <wp:anchor distT="0" distB="0" distL="114300" distR="114300" simplePos="0" relativeHeight="251686912" behindDoc="0" locked="0" layoutInCell="1" allowOverlap="1" wp14:anchorId="32B8C1C3" wp14:editId="6E126E9A">
+                <wp:simplePos x="0" y="0"/>
+                <wp:positionH relativeFrom="column">
+                  <wp:posOffset>-48491</wp:posOffset>
+                </wp:positionH>
+                <wp:positionV relativeFrom="paragraph">
+                  <wp:posOffset>244071</wp:posOffset>
+                </wp:positionV>
+                <wp:extent cx="6400800" cy="3123565"/>
+                <wp:effectExtent l="0" t="0" r="12700" b="13335"/>
+                <wp:wrapNone/>
+                <wp:docPr id="730570193" name="Group 20"/>
+                <wp:cNvGraphicFramePr/>
+                <a:graphic xmlns:a="http://schemas.openxmlformats.org/drawingml/2006/main">
+                  <a:graphicData uri="http://schemas.microsoft.com/office/word/2010/wordprocessingGroup">
+                    <wpg:wgp>
+                      <wpg:cNvGrpSpPr/>
+                      <wpg:grpSpPr>
+                        <a:xfrm>
+                          <a:off x="0" y="0"/>
+                          <a:ext cx="6400800" cy="3123565"/>
+                          <a:chOff x="0" y="0"/>
+                          <a:chExt cx="6400800" cy="3123565"/>
+                        </a:xfrm>
+                      </wpg:grpSpPr>
+                      <wpg:grpSp>
+                        <wpg:cNvPr id="202428316" name="Group 18"/>
+                        <wpg:cNvGrpSpPr/>
+                        <wpg:grpSpPr>
+                          <a:xfrm>
+                            <a:off x="0" y="0"/>
+                            <a:ext cx="6400800" cy="3123565"/>
+                            <a:chOff x="0" y="0"/>
+                            <a:chExt cx="6400800" cy="3123565"/>
+                          </a:xfrm>
+                        </wpg:grpSpPr>
+                        <wpg:grpSp>
+                          <wpg:cNvPr id="2055356179" name="Group 7"/>
+                          <wpg:cNvGrpSpPr/>
+                          <wpg:grpSpPr>
+                            <a:xfrm>
+                              <a:off x="0" y="0"/>
+                              <a:ext cx="6400800" cy="3123565"/>
+                              <a:chOff x="0" y="0"/>
+                              <a:chExt cx="6400800" cy="3123565"/>
+                            </a:xfrm>
+                          </wpg:grpSpPr>
+                          <wpg:grpSp>
+                            <wpg:cNvPr id="851783039" name="Group 6"/>
+                            <wpg:cNvGrpSpPr/>
+                            <wpg:grpSpPr>
+                              <a:xfrm>
+                                <a:off x="0" y="0"/>
+                                <a:ext cx="6400800" cy="3123565"/>
+                                <a:chOff x="0" y="0"/>
+                                <a:chExt cx="6400800" cy="3123565"/>
+                              </a:xfrm>
+                            </wpg:grpSpPr>
+                            <wpg:grpSp>
+                              <wpg:cNvPr id="131084428" name="Group 4"/>
+                              <wpg:cNvGrpSpPr/>
+                              <wpg:grpSpPr>
+                                <a:xfrm>
+                                  <a:off x="0" y="0"/>
+                                  <a:ext cx="6400800" cy="3123565"/>
+                                  <a:chOff x="0" y="0"/>
+                                  <a:chExt cx="6400800" cy="3123565"/>
+                                </a:xfrm>
+                              </wpg:grpSpPr>
+                              <wps:wsp>
+                                <wps:cNvPr id="833597721" name="Rectangle 833597721"/>
+                                <wps:cNvSpPr/>
+                                <wps:spPr>
+                                  <a:xfrm>
+                                    <a:off x="0" y="0"/>
+                                    <a:ext cx="6400800" cy="3123565"/>
+                                  </a:xfrm>
+                                  <a:prstGeom prst="rect">
+                                    <a:avLst/>
+                                  </a:prstGeom>
+                                  <a:solidFill>
+                                    <a:srgbClr val="F3F3F3"/>
+                                  </a:solidFill>
+                                  <a:ln w="9525" cap="flat" cmpd="sng">
+                                    <a:solidFill>
+                                      <a:srgbClr val="D9D9D9"/>
+                                    </a:solidFill>
+                                    <a:prstDash val="solid"/>
+                                    <a:round/>
+                                    <a:headEnd type="none" w="sm" len="sm"/>
+                                    <a:tailEnd type="none" w="sm" len="sm"/>
+                                  </a:ln>
+                                </wps:spPr>
+                                <wps:txbx>
+                                  <w:txbxContent>
+                                    <w:p>
+                                      <w:pPr>
+                                        <w:spacing w:line="240" w:lineRule="auto"/>
+                                        <w:textDirection w:val="btLr"/>
+                                      </w:pPr>
+                                    </w:p>
+                                  </w:txbxContent>
+                                </wps:txbx>
+                                <wps:bodyPr spcFirstLastPara="1" wrap="square" lIns="91425" tIns="91425" rIns="91425" bIns="91425" anchor="ctr" anchorCtr="0"/>
+                              </wps:wsp>
+                              <wps:wsp>
+                                <wps:cNvPr id="1361121549" name="Smiley Face 1"/>
+                                <wps:cNvSpPr/>
+                                <wps:spPr>
+                                  <a:xfrm>
+                                    <a:off x="1962852" y="1437100"/>
+                                    <a:ext cx="471054" cy="452582"/>
+                                  </a:xfrm>
+                                  <a:prstGeom prst="smileyFace">
+                                    <a:avLst/>
+                                  </a:prstGeom>
+                                  <a:solidFill>
+                                    <a:schemeClr val="tx2">
+                                      <a:lumMod val="40000"/>
+                                      <a:lumOff val="60000"/>
+                                    </a:schemeClr>
+                                  </a:solidFill>
+                                  <a:ln w="12700"/>
+                                </wps:spPr>
+                                <wps:style>
+                                  <a:lnRef idx="2">
+                                    <a:schemeClr val="dk1"/>
+                                  </a:lnRef>
+                                  <a:fillRef idx="1">
+                                    <a:schemeClr val="lt1"/>
+                                  </a:fillRef>
+                                  <a:effectRef idx="0">
+                                    <a:schemeClr val="dk1"/>
+                                  </a:effectRef>
+                                  <a:fontRef idx="minor">
+                                    <a:schemeClr val="dk1"/>
+                                  </a:fontRef>
+                                </wps:style>
+                                <wps:bodyPr rot="0" spcFirstLastPara="0" vertOverflow="overflow" horzOverflow="overflow" vert="horz" wrap="square" lIns="91440" tIns="45720" rIns="91440" bIns="45720" numCol="1" spcCol="0" rtlCol="0" fromWordArt="0" anchor="ctr" anchorCtr="0" forceAA="0" compatLnSpc="1">
+                                  <a:prstTxWarp prst="textNoShape">
+                                    <a:avLst/>
+                                  </a:prstTxWarp>
+                                  <a:noAutofit/>
+                                </wps:bodyPr>
+                              </wps:wsp>
+                              <wps:wsp>
+                                <wps:cNvPr id="461765136" name="Summing Junction 3"/>
+                                <wps:cNvSpPr>
+                                  <a:spLocks noChangeAspect="1"/>
+                                </wps:cNvSpPr>
+                                <wps:spPr>
+                                  <a:xfrm>
+                                    <a:off x="3569981" y="1453537"/>
+                                    <a:ext cx="475548" cy="453600"/>
+                                  </a:xfrm>
+                                  <a:prstGeom prst="flowChartSummingJunction">
+                                    <a:avLst/>
+                                  </a:prstGeom>
+                                  <a:solidFill>
+                                    <a:schemeClr val="accent2">
+                                      <a:lumMod val="60000"/>
+                                      <a:lumOff val="40000"/>
+                                    </a:schemeClr>
+                                  </a:solidFill>
+                                  <a:ln w="12700"/>
+                                </wps:spPr>
+                                <wps:style>
+                                  <a:lnRef idx="2">
+                                    <a:schemeClr val="dk1"/>
+                                  </a:lnRef>
+                                  <a:fillRef idx="1">
+                                    <a:schemeClr val="lt1"/>
+                                  </a:fillRef>
+                                  <a:effectRef idx="0">
+                                    <a:schemeClr val="dk1"/>
+                                  </a:effectRef>
+                                  <a:fontRef idx="minor">
+                                    <a:schemeClr val="dk1"/>
+                                  </a:fontRef>
+                                </wps:style>
+                                <wps:bodyPr rot="0" spcFirstLastPara="0" vertOverflow="overflow" horzOverflow="overflow" vert="horz" wrap="square" lIns="91440" tIns="45720" rIns="91440" bIns="45720" numCol="1" spcCol="0" rtlCol="0" fromWordArt="0" anchor="ctr" anchorCtr="0" forceAA="0" compatLnSpc="1">
+                                  <a:prstTxWarp prst="textNoShape">
+                                    <a:avLst/>
+                                  </a:prstTxWarp>
+                                  <a:noAutofit/>
+                                </wps:bodyPr>
+                              </wps:wsp>
+                            </wpg:grpSp>
+                            <wps:wsp>
+                              <wps:cNvPr id="1097187399" name="Text Box 5"/>
+                              <wps:cNvSpPr txBox="1"/>
+                              <wps:spPr>
+                                <a:xfrm>
+                                  <a:off x="3514563" y="1924592"/>
+                                  <a:ext cx="595621" cy="277090"/>
+                                </a:xfrm>
+                                <a:prstGeom prst="rect">
+                                  <a:avLst/>
+                                </a:prstGeom>
+                                <a:noFill/>
+                                <a:ln w="6350">
+                                  <a:noFill/>
+                                </a:ln>
+                              </wps:spPr>
+                              <wps:txbx>
+                                <w:txbxContent>
+                                  <w:p>
+                                    <w:pPr>
+                                      <w:jc w:val="center"/>
+                                      <w:rPr>
+                                        <w:lang w:val="en-GB"/>
+                                      </w:rPr>
+                                    </w:pPr>
+                                    <w:r>
+                                      <w:rPr>
+                                        <w:lang w:val="en-GB"/>
+                                      </w:rPr>
+                                      <w:t>Enemy</w:t>
+                                    </w:r>
+                                  </w:p>
+                                </w:txbxContent>
+                              </wps:txbx>
+                              <wps:bodyPr rot="0" spcFirstLastPara="0" vertOverflow="overflow" horzOverflow="overflow" vert="horz" wrap="square" lIns="91440" tIns="45720" rIns="91440" bIns="45720" numCol="1" spcCol="0" rtlCol="0" fromWordArt="0" anchor="t" anchorCtr="0" forceAA="0" compatLnSpc="1">
+                                <a:prstTxWarp prst="textNoShape">
+                                  <a:avLst/>
+                                </a:prstTxWarp>
+                                <a:noAutofit/>
+                              </wps:bodyPr>
+                            </wps:wsp>
+                          </wpg:grpSp>
+                          <wps:wsp>
+                            <wps:cNvPr id="29524573" name="Text Box 5"/>
+                            <wps:cNvSpPr txBox="1"/>
+                            <wps:spPr>
+                              <a:xfrm>
+                                <a:off x="1898197" y="1917391"/>
+                                <a:ext cx="595621" cy="277090"/>
+                              </a:xfrm>
+                              <a:prstGeom prst="rect">
+                                <a:avLst/>
+                              </a:prstGeom>
+                              <a:noFill/>
+                              <a:ln w="6350">
+                                <a:noFill/>
+                              </a:ln>
+                            </wps:spPr>
+                            <wps:txbx>
+                              <w:txbxContent>
+                                <w:p>
+                                  <w:pPr>
+                                    <w:jc w:val="center"/>
+                                    <w:rPr>
+                                      <w:lang w:val="en-GB"/>
+                                    </w:rPr>
+                                  </w:pPr>
+                                  <w:r>
+                                    <w:rPr>
+                                      <w:lang w:val="en-GB"/>
+                                    </w:rPr>
+                                    <w:t>Player</w:t>
+                                  </w:r>
+                                </w:p>
+                              </w:txbxContent>
+                            </wps:txbx>
+                            <wps:bodyPr rot="0" spcFirstLastPara="0" vertOverflow="overflow" horzOverflow="overflow" vert="horz" wrap="square" lIns="91440" tIns="45720" rIns="91440" bIns="45720" numCol="1" spcCol="0" rtlCol="0" fromWordArt="0" anchor="t" anchorCtr="0" forceAA="0" compatLnSpc="1">
+                              <a:prstTxWarp prst="textNoShape">
+                                <a:avLst/>
+                              </a:prstTxWarp>
+                              <a:noAutofit/>
+                            </wps:bodyPr>
+                          </wps:wsp>
+                        </wpg:grpSp>
+                        <wps:wsp>
+                          <wps:cNvPr id="1910479443" name="Rounded Rectangle 17"/>
+                          <wps:cNvSpPr/>
+                          <wps:spPr>
+                            <a:xfrm>
+                              <a:off x="383367" y="1431292"/>
+                              <a:ext cx="1043710" cy="569227"/>
+                            </a:xfrm>
+                            <a:prstGeom prst="roundRect">
+                              <a:avLst/>
+                            </a:prstGeom>
+                            <a:solidFill>
+                              <a:schemeClr val="accent6">
+                                <a:lumMod val="60000"/>
+                                <a:lumOff val="40000"/>
+                              </a:schemeClr>
+                            </a:solidFill>
+                            <a:ln w="12700"/>
+                          </wps:spPr>
+                          <wps:style>
+                            <a:lnRef idx="2">
+                              <a:schemeClr val="dk1"/>
+                            </a:lnRef>
+                            <a:fillRef idx="1">
+                              <a:schemeClr val="lt1"/>
+                            </a:fillRef>
+                            <a:effectRef idx="0">
+                              <a:schemeClr val="dk1"/>
+                            </a:effectRef>
+                            <a:fontRef idx="minor">
+                              <a:schemeClr val="dk1"/>
+                            </a:fontRef>
+                          </wps:style>
+                          <wps:txbx>
+                            <w:txbxContent>
+                              <w:p>
+                                <w:pPr>
+                                  <w:jc w:val="center"/>
+                                  <w:rPr>
+                                    <w:lang w:val="en-GB"/>
+                                  </w:rPr>
+                                </w:pPr>
+                                <w:r>
+                                  <w:rPr>
+                                    <w:lang w:val="en-GB"/>
+                                  </w:rPr>
+                                  <w:t>Player Turn Options</w:t>
+                                </w:r>
+                              </w:p>
+                            </w:txbxContent>
+                          </wps:txbx>
+                          <wps:bodyPr rot="0" spcFirstLastPara="0" vertOverflow="overflow" horzOverflow="overflow" vert="horz" wrap="square" lIns="91440" tIns="45720" rIns="91440" bIns="45720" numCol="1" spcCol="0" rtlCol="0" fromWordArt="0" anchor="ctr" anchorCtr="0" forceAA="0" compatLnSpc="1">
+                            <a:prstTxWarp prst="textNoShape">
+                              <a:avLst/>
+                            </a:prstTxWarp>
+                            <a:noAutofit/>
+                          </wps:bodyPr>
+                        </wps:wsp>
+                      </wpg:grpSp>
+                      <wps:wsp>
+                        <wps:cNvPr id="1028601139" name="Rounded Rectangle 17"/>
+                        <wps:cNvSpPr/>
+                        <wps:spPr>
+                          <a:xfrm>
+                            <a:off x="1644073" y="1034473"/>
+                            <a:ext cx="1081684" cy="295564"/>
+                          </a:xfrm>
+                          <a:prstGeom prst="roundRect">
+                            <a:avLst/>
+                          </a:prstGeom>
+                          <a:solidFill>
+                            <a:schemeClr val="accent6">
+                              <a:lumMod val="60000"/>
+                              <a:lumOff val="40000"/>
+                            </a:schemeClr>
+                          </a:solidFill>
+                          <a:ln w="12700"/>
+                        </wps:spPr>
+                        <wps:style>
+                          <a:lnRef idx="2">
+                            <a:schemeClr val="dk1"/>
+                          </a:lnRef>
+                          <a:fillRef idx="1">
+                            <a:schemeClr val="lt1"/>
+                          </a:fillRef>
+                          <a:effectRef idx="0">
+                            <a:schemeClr val="dk1"/>
+                          </a:effectRef>
+                          <a:fontRef idx="minor">
+                            <a:schemeClr val="dk1"/>
+                          </a:fontRef>
+                        </wps:style>
+                        <wps:txbx>
+                          <w:txbxContent>
+                            <w:p>
+                              <w:pPr>
+                                <w:jc w:val="center"/>
+                                <w:rPr>
+                                  <w:lang w:val="en-GB"/>
+                                </w:rPr>
+                              </w:pPr>
+                              <w:r>
+                                <w:rPr>
+                                  <w:lang w:val="en-GB"/>
+                                </w:rPr>
+                                <w:t>Player Health</w:t>
+                              </w:r>
+                            </w:p>
+                          </w:txbxContent>
+                        </wps:txbx>
+                        <wps:bodyPr rot="0" spcFirstLastPara="0" vertOverflow="overflow" horzOverflow="overflow" vert="horz" wrap="square" lIns="91440" tIns="45720" rIns="91440" bIns="45720" numCol="1" spcCol="0" rtlCol="0" fromWordArt="0" anchor="ctr" anchorCtr="0" forceAA="0" compatLnSpc="1">
+                          <a:prstTxWarp prst="textNoShape">
+                            <a:avLst/>
+                          </a:prstTxWarp>
+                          <a:noAutofit/>
+                        </wps:bodyPr>
+                      </wps:wsp>
+                      <wps:wsp>
+                        <wps:cNvPr id="1689118065" name="Rounded Rectangle 17"/>
+                        <wps:cNvSpPr/>
+                        <wps:spPr>
+                          <a:xfrm>
+                            <a:off x="3325091" y="1034473"/>
+                            <a:ext cx="1081684" cy="295564"/>
+                          </a:xfrm>
+                          <a:prstGeom prst="roundRect">
+                            <a:avLst/>
+                          </a:prstGeom>
+                          <a:solidFill>
+                            <a:schemeClr val="accent6">
+                              <a:lumMod val="60000"/>
+                              <a:lumOff val="40000"/>
+                            </a:schemeClr>
+                          </a:solidFill>
+                          <a:ln w="12700"/>
+                        </wps:spPr>
+                        <wps:style>
+                          <a:lnRef idx="2">
+                            <a:schemeClr val="dk1"/>
+                          </a:lnRef>
+                          <a:fillRef idx="1">
+                            <a:schemeClr val="lt1"/>
+                          </a:fillRef>
+                          <a:effectRef idx="0">
+                            <a:schemeClr val="dk1"/>
+                          </a:effectRef>
+                          <a:fontRef idx="minor">
+                            <a:schemeClr val="dk1"/>
+                          </a:fontRef>
+                        </wps:style>
+                        <wps:txbx>
+                          <w:txbxContent>
+                            <w:p>
+                              <w:pPr>
+                                <w:jc w:val="center"/>
+                                <w:rPr>
+                                  <w:lang w:val="en-GB"/>
+                                </w:rPr>
+                              </w:pPr>
+                              <w:r>
+                                <w:rPr>
+                                  <w:lang w:val="en-GB"/>
+                                </w:rPr>
+                                <w:t>Enemy</w:t>
+                              </w:r>
+                              <w:r>
+                                <w:rPr>
+                                  <w:lang w:val="en-GB"/>
+                                </w:rPr>
+                                <w:t xml:space="preserve"> Health</w:t>
+                              </w:r>
+                            </w:p>
+                          </w:txbxContent>
+                        </wps:txbx>
+                        <wps:bodyPr rot="0" spcFirstLastPara="0" vertOverflow="overflow" horzOverflow="overflow" vert="horz" wrap="square" lIns="91440" tIns="45720" rIns="91440" bIns="45720" numCol="1" spcCol="0" rtlCol="0" fromWordArt="0" anchor="ctr" anchorCtr="0" forceAA="0" compatLnSpc="1">
+                          <a:prstTxWarp prst="textNoShape">
+                            <a:avLst/>
+                          </a:prstTxWarp>
+                          <a:noAutofit/>
+                        </wps:bodyPr>
+                      </wps:wsp>
+                    </wpg:wgp>
+                  </a:graphicData>
+                </a:graphic>
+              </wp:anchor>
+            </w:drawing>
+          </mc:Choice>
+          <mc:Fallback>
+            <w:pict>
+              <v:group w14:anchorId="32B8C1C3" id="Group 20" o:spid="_x0000_s1050" style="position:absolute;margin-left:-3.8pt;margin-top:19.2pt;width:7in;height:245.95pt;z-index:251686912" coordsize="64008,31235" o:gfxdata="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">
+                <v:group id="Group 18" o:spid="_x0000_s1051" style="position:absolute;width:64008;height:31235" coordsize="64008,31235" o:gfxdata="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">
+                  <v:group id="Group 7" o:spid="_x0000_s1052" style="position:absolute;width:64008;height:31235" coordsize="64008,31235" o:gfxdata="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">
+                    <v:group id="Group 6" o:spid="_x0000_s1053" style="position:absolute;width:64008;height:31235" coordsize="64008,31235" o:gfxdata="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">
+                      <v:group id="Group 4" o:spid="_x0000_s1054" style="position:absolute;width:64008;height:31235" coordsize="64008,31235" o:gfxdata="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">
+                        <v:rect id="Rectangle 833597721" o:spid="_x0000_s1055" style="position:absolute;width:64008;height:31235;visibility:visible;mso-wrap-style:square;v-text-anchor:middle" o:gfxdata="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" fillcolor="#f3f3f3" strokecolor="#d9d9d9">
+                          <v:stroke startarrowwidth="narrow" startarrowlength="short" endarrowwidth="narrow" endarrowlength="short" joinstyle="round"/>
+                          <v:textbox inset="2.53958mm,2.53958mm,2.53958mm,2.53958mm">
+                            <w:txbxContent>
+                              <w:p>
+                                <w:pPr>
+                                  <w:spacing w:line="240" w:lineRule="auto"/>
+                                  <w:textDirection w:val="btLr"/>
+                                </w:pPr>
+                              </w:p>
+                            </w:txbxContent>
+                          </v:textbox>
+                        </v:rect>
+                        <v:shape id="Smiley Face 1" o:spid="_x0000_s1056" type="#_x0000_t96" style="position:absolute;left:19628;top:14371;width:4711;height:4525;visibility:visible;mso-wrap-style:square;v-text-anchor:middle" o:gfxdata="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" fillcolor="#8db3e2 [1311]" strokecolor="black [3200]" strokeweight="1pt"/>
+                        <v:shape id="Summing Junction 3" o:spid="_x0000_s1057" type="#_x0000_t123" style="position:absolute;left:35699;top:14535;width:4756;height:4536;visibility:visible;mso-wrap-style:square;v-text-anchor:middle" o:gfxdata="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" fillcolor="#d99594 [1941]" strokecolor="black [3200]" strokeweight="1pt">
+                          <v:path arrowok="t"/>
+                          <o:lock v:ext="edit" aspectratio="t"/>
+                        </v:shape>
+                      </v:group>
+                      <v:shape id="Text Box 5" o:spid="_x0000_s1058" type="#_x0000_t202" style="position:absolute;left:35145;top:19245;width:5956;height:2771;visibility:visible;mso-wrap-style:square;v-text-anchor:top" o:gfxdata="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" filled="f" stroked="f" strokeweight=".5pt">
+                        <v:textbox>
+                          <w:txbxContent>
+                            <w:p>
+                              <w:pPr>
+                                <w:jc w:val="center"/>
+                                <w:rPr>
+                                  <w:lang w:val="en-GB"/>
+                                </w:rPr>
+                              </w:pPr>
+                              <w:r>
+                                <w:rPr>
+                                  <w:lang w:val="en-GB"/>
+                                </w:rPr>
+                                <w:t>Enemy</w:t>
+                              </w:r>
+                            </w:p>
+                          </w:txbxContent>
+                        </v:textbox>
+                      </v:shape>
+                    </v:group>
+                    <v:shape id="Text Box 5" o:spid="_x0000_s1059" type="#_x0000_t202" style="position:absolute;left:18981;top:19173;width:5957;height:2771;visibility:visible;mso-wrap-style:square;v-text-anchor:top" o:gfxdata="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" filled="f" stroked="f" strokeweight=".5pt">
+                      <v:textbox>
+                        <w:txbxContent>
+                          <w:p>
+                            <w:pPr>
+                              <w:jc w:val="center"/>
+                              <w:rPr>
+                                <w:lang w:val="en-GB"/>
+                              </w:rPr>
+                            </w:pPr>
+                            <w:r>
+                              <w:rPr>
+                                <w:lang w:val="en-GB"/>
+                              </w:rPr>
+                              <w:t>Player</w:t>
+                            </w:r>
+                          </w:p>
+                        </w:txbxContent>
+                      </v:textbox>
+                    </v:shape>
+                  </v:group>
+                  <v:roundrect id="Rounded Rectangle 17" o:spid="_x0000_s1060" style="position:absolute;left:3833;top:14312;width:10437;height:5693;visibility:visible;mso-wrap-style:square;v-text-anchor:middle" arcsize="10923f" o:gfxdata="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" fillcolor="#fabf8f [1945]" strokecolor="black [3200]" strokeweight="1pt">
+                    <v:textbox>
+                      <w:txbxContent>
+                        <w:p>
+                          <w:pPr>
+                            <w:jc w:val="center"/>
+                            <w:rPr>
+                              <w:lang w:val="en-GB"/>
+                            </w:rPr>
+                          </w:pPr>
+                          <w:r>
+                            <w:rPr>
+                              <w:lang w:val="en-GB"/>
+                            </w:rPr>
+                            <w:t>Player Turn Options</w:t>
+                          </w:r>
+                        </w:p>
+                      </w:txbxContent>
+                    </v:textbox>
+                  </v:roundrect>
+                </v:group>
+                <v:roundrect id="Rounded Rectangle 17" o:spid="_x0000_s1061" style="position:absolute;left:16440;top:10344;width:10817;height:2956;visibility:visible;mso-wrap-style:square;v-text-anchor:middle" arcsize="10923f" o:gfxdata="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" fillcolor="#fabf8f [1945]" strokecolor="black [3200]" strokeweight="1pt">
+                  <v:textbox>
+                    <w:txbxContent>
+                      <w:p>
+                        <w:pPr>
+                          <w:jc w:val="center"/>
+                          <w:rPr>
+                            <w:lang w:val="en-GB"/>
+                          </w:rPr>
+                        </w:pPr>
+                        <w:r>
+                          <w:rPr>
+                            <w:lang w:val="en-GB"/>
+                          </w:rPr>
+                          <w:t>Player Health</w:t>
+                        </w:r>
+                      </w:p>
+                    </w:txbxContent>
+                  </v:textbox>
+                </v:roundrect>
+                <v:roundrect id="Rounded Rectangle 17" o:spid="_x0000_s1062" style="position:absolute;left:33250;top:10344;width:10817;height:2956;visibility:visible;mso-wrap-style:square;v-text-anchor:middle" arcsize="10923f" o:gfxdata="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" fillcolor="#fabf8f [1945]" strokecolor="black [3200]" strokeweight="1pt">
+                  <v:textbox>
+                    <w:txbxContent>
+                      <w:p>
+                        <w:pPr>
+                          <w:jc w:val="center"/>
+                          <w:rPr>
+                            <w:lang w:val="en-GB"/>
+                          </w:rPr>
+                        </w:pPr>
+                        <w:r>
+                          <w:rPr>
+                            <w:lang w:val="en-GB"/>
+                          </w:rPr>
+                          <w:t>Enemy</w:t>
+                        </w:r>
+                        <w:r>
+                          <w:rPr>
+                            <w:lang w:val="en-GB"/>
+                          </w:rPr>
+                          <w:t xml:space="preserve"> Health</w:t>
+                        </w:r>
+                      </w:p>
+                    </w:txbxContent>
+                  </v:textbox>
+                </v:roundrect>
+              </v:group>
+            </w:pict>
+          </mc:Fallback>
+        </mc:AlternateContent>
+      </w:r>
+      <w:r>
+        <w:rPr>
+          <w:rFonts w:ascii="Roboto" w:hAnsi="Roboto"/>
+          <w:color w:val="548DD4" w:themeColor="text2" w:themeTint="99"/>
+          <w:u w:val="single"/>
+        </w:rPr>
+        <w:t>Inside</w:t>
+      </w:r>
+      <w:r>
+        <w:rPr>
+          <w:rFonts w:ascii="Roboto" w:hAnsi="Roboto"/>
+          <w:color w:val="548DD4" w:themeColor="text2" w:themeTint="99"/>
+          <w:u w:val="single"/>
+        </w:rPr>
+        <w:t xml:space="preserve"> Combat</w:t>
       </w:r>
     </w:p>
     <w:sectPr>
@@ -5659,6 +7209,17 @@
       </w:tblCellMar>
     </w:tblPr>
   </w:style>
+  <w:style w:type="paragraph" w:styleId="ListParagraph">
+    <w:name w:val="List Paragraph"/>
+    <w:basedOn w:val="Normal"/>
+    <w:uiPriority w:val="34"/>
+    <w:qFormat/>
+    <w:rsid w:val="00AA3414"/>
+    <w:pPr>
+      <w:ind w:left="720"/>
+      <w:contextualSpacing/>
+    </w:pPr>
+  </w:style>
 </w:styles>
 </file>
 

</xml_diff>

<commit_message>
Change to personal project title
</commit_message>
<xml_diff>
--- a/Project/Project Design Doc [WORD].docx
+++ b/Project/Project Design Doc [WORD].docx
@@ -570,11 +570,9 @@
               <w:widowControl w:val="0"/>
               <w:spacing w:line="240" w:lineRule="auto"/>
             </w:pPr>
-            <w:proofErr w:type="gramStart"/>
             <w:r>
               <w:t>where</w:t>
             </w:r>
-            <w:proofErr w:type="gramEnd"/>
           </w:p>
           <w:tbl>
             <w:tblPr>
@@ -654,13 +652,8 @@
               <w:spacing w:line="240" w:lineRule="auto"/>
             </w:pPr>
             <w:r>
-              <w:t xml:space="preserve">makes the </w:t>
+              <w:t>makes the player</w:t>
             </w:r>
-            <w:proofErr w:type="gramStart"/>
-            <w:r>
-              <w:t>player</w:t>
-            </w:r>
-            <w:proofErr w:type="gramEnd"/>
           </w:p>
           <w:tbl>
             <w:tblPr>
@@ -1300,15 +1293,7 @@
               <w:spacing w:line="240" w:lineRule="auto"/>
             </w:pPr>
             <w:r>
-              <w:t xml:space="preserve">There will be sound </w:t>
-            </w:r>
-            <w:proofErr w:type="gramStart"/>
-            <w:r>
-              <w:t>effects</w:t>
-            </w:r>
-            <w:proofErr w:type="gramEnd"/>
-            <w:r>
-              <w:t xml:space="preserve"> </w:t>
+              <w:t xml:space="preserve">There will be sound effects </w:t>
             </w:r>
           </w:p>
           <w:tbl>
@@ -1556,13 +1541,8 @@
               <w:t>optional</w:t>
             </w:r>
             <w:r>
-              <w:t xml:space="preserve">] There will also </w:t>
+              <w:t>] There will also be</w:t>
             </w:r>
-            <w:proofErr w:type="gramStart"/>
-            <w:r>
-              <w:t>be</w:t>
-            </w:r>
-            <w:proofErr w:type="gramEnd"/>
           </w:p>
           <w:tbl>
             <w:tblPr>
@@ -1979,13 +1959,8 @@
               <w:t>optional</w:t>
             </w:r>
             <w:r>
-              <w:t xml:space="preserve">] There will also </w:t>
+              <w:t>] There will also be</w:t>
             </w:r>
-            <w:proofErr w:type="gramStart"/>
-            <w:r>
-              <w:t>be</w:t>
-            </w:r>
-            <w:proofErr w:type="gramEnd"/>
           </w:p>
           <w:tbl>
             <w:tblPr>
@@ -2547,7 +2522,14 @@
                       <w:i/>
                       <w:color w:val="B7B7B7"/>
                     </w:rPr>
-                    <w:t>Dungeon’s Bane</w:t>
+                    <w:t>Monster’s</w:t>
+                  </w:r>
+                  <w:r>
+                    <w:rPr>
+                      <w:i/>
+                      <w:color w:val="B7B7B7"/>
+                    </w:rPr>
+                    <w:t xml:space="preserve"> Bane</w:t>
                   </w:r>
                 </w:p>
               </w:tc>
@@ -2606,13 +2588,8 @@
               <w:spacing w:line="240" w:lineRule="auto"/>
             </w:pPr>
             <w:r>
-              <w:t xml:space="preserve">and the game will end </w:t>
+              <w:t>and the game will end when</w:t>
             </w:r>
-            <w:proofErr w:type="gramStart"/>
-            <w:r>
-              <w:t>when</w:t>
-            </w:r>
-            <w:proofErr w:type="gramEnd"/>
           </w:p>
           <w:tbl>
             <w:tblPr>
@@ -3737,17 +3714,8 @@
                       <w:i/>
                       <w:color w:val="B7B7B7"/>
                     </w:rPr>
-                    <w:t xml:space="preserve">During fights, player has options presented to them – attack, block, </w:t>
+                    <w:t>During fights, player has options presented to them – attack, block, run</w:t>
                   </w:r>
-                  <w:proofErr w:type="gramStart"/>
-                  <w:r>
-                    <w:rPr>
-                      <w:i/>
-                      <w:color w:val="B7B7B7"/>
-                    </w:rPr>
-                    <w:t>run</w:t>
-                  </w:r>
-                  <w:proofErr w:type="gramEnd"/>
                 </w:p>
                 <w:p>
                   <w:pPr>
@@ -4221,17 +4189,8 @@
                       <w:i/>
                       <w:color w:val="B7B7B7"/>
                     </w:rPr>
-                    <w:t xml:space="preserve"> – reduced damage from </w:t>
+                    <w:t xml:space="preserve"> – reduced damage from attack</w:t>
                   </w:r>
-                  <w:proofErr w:type="gramStart"/>
-                  <w:r>
-                    <w:rPr>
-                      <w:i/>
-                      <w:color w:val="B7B7B7"/>
-                    </w:rPr>
-                    <w:t>attack</w:t>
-                  </w:r>
-                  <w:proofErr w:type="gramEnd"/>
                 </w:p>
                 <w:p>
                   <w:pPr>
@@ -5801,13 +5760,7 @@
                                 <w:rPr>
                                   <w:lang w:val="en-GB"/>
                                 </w:rPr>
-                                <w:t>Enemy</w:t>
-                              </w:r>
-                              <w:r>
-                                <w:rPr>
-                                  <w:lang w:val="en-GB"/>
-                                </w:rPr>
-                                <w:t xml:space="preserve"> Health</w:t>
+                                <w:t>Enemy Health</w:t>
                               </w:r>
                             </w:p>
                           </w:txbxContent>
@@ -5971,15 +5924,7 @@
           <w:color w:val="548DD4" w:themeColor="text2" w:themeTint="99"/>
           <w:u w:val="single"/>
         </w:rPr>
-        <w:t>Inside</w:t>
-      </w:r>
-      <w:r>
-        <w:rPr>
-          <w:rFonts w:ascii="Roboto" w:hAnsi="Roboto"/>
-          <w:color w:val="548DD4" w:themeColor="text2" w:themeTint="99"/>
-          <w:u w:val="single"/>
-        </w:rPr>
-        <w:t xml:space="preserve"> Combat</w:t>
+        <w:t>Inside Combat</w:t>
       </w:r>
     </w:p>
     <w:sectPr>

</xml_diff>